<commit_message>
Update paths, guide and rename nodes for Geo SCADA
</commit_message>
<xml_diff>
--- a/Geo SCADA nodes for Node-Red guide v2.2.docx
+++ b/Geo SCADA nodes for Node-Red guide v2.2.docx
@@ -49,19 +49,28 @@
       <w:r>
         <w:t>, 22/07/2020</w:t>
       </w:r>
-    </w:p>
-    <w:p/>
-    <w:p>
-      <w:pPr>
-        <w:rPr>
-          <w:b/>
-        </w:rPr>
-      </w:pPr>
-      <w:r>
-        <w:rPr>
-          <w:b/>
-        </w:rPr>
-        <w:t>Install Node-Red on Windows</w:t>
+      <w:r>
+        <w:t>, 23/09/20</w:t>
+      </w:r>
+    </w:p>
+    <w:p>
+      <w:pPr>
+        <w:rPr>
+          <w:b/>
+        </w:rPr>
+      </w:pPr>
+    </w:p>
+    <w:p>
+      <w:pPr>
+        <w:pStyle w:val="Heading1"/>
+      </w:pPr>
+      <w:r>
+        <w:t>Install Node-Red</w:t>
+      </w:r>
+    </w:p>
+    <w:p>
+      <w:r>
+        <w:t>This guide is for Windows, on other platforms, please find instructions on the Node and Node-Red web sites.</w:t>
       </w:r>
     </w:p>
     <w:p>
@@ -79,206 +88,333 @@
     </w:p>
     <w:p>
       <w:pPr>
-        <w:rPr>
-          <w:color w:val="0563C1" w:themeColor="hyperlink"/>
-          <w:u w:val="single"/>
-        </w:rPr>
-      </w:pPr>
-      <w:hyperlink r:id="rId4" w:history="1">
+        <w:pStyle w:val="ListParagraph"/>
+        <w:numPr>
+          <w:ilvl w:val="0"/>
+          <w:numId w:val="1"/>
+        </w:numPr>
+      </w:pPr>
+      <w:r>
+        <w:t xml:space="preserve">Go to </w:t>
+      </w:r>
+      <w:hyperlink r:id="rId5" w:anchor="home-downloadhead" w:history="1">
         <w:r>
           <w:rPr>
             <w:rStyle w:val="Hyperlink"/>
           </w:rPr>
-          <w:t>https://nodered.org/docs/getting-started/installation</w:t>
+          <w:t>https://nodejs.org/en/#home-downloadhead</w:t>
         </w:r>
       </w:hyperlink>
-    </w:p>
-    <w:p>
-      <w:r>
-        <w:t>Click ‘Windows’ link. Click link to ‘Node.js home page’. Install Windows (x64) LTS version.</w:t>
-      </w:r>
-    </w:p>
-    <w:p>
-      <w:pPr>
-        <w:rPr>
-          <w:b/>
-        </w:rPr>
-      </w:pPr>
-      <w:r>
-        <w:rPr>
-          <w:b/>
-        </w:rPr>
-        <w:t>Install Node-Red</w:t>
-      </w:r>
-    </w:p>
-    <w:p>
-      <w:r>
-        <w:t xml:space="preserve">Start Node.js command prompt </w:t>
-      </w:r>
-      <w:r>
-        <w:t xml:space="preserve">from Start menu </w:t>
-      </w:r>
-      <w:r>
-        <w:t>(as Admin)</w:t>
-      </w:r>
-    </w:p>
-    <w:p>
+      <w:r>
+        <w:t xml:space="preserve"> and select the LTS version (currently 12.18.4 LTS) to download.</w:t>
+      </w:r>
+    </w:p>
+    <w:p>
+      <w:pPr>
+        <w:pStyle w:val="ListParagraph"/>
+        <w:numPr>
+          <w:ilvl w:val="0"/>
+          <w:numId w:val="1"/>
+        </w:numPr>
+      </w:pPr>
+      <w:r>
+        <w:t xml:space="preserve">Install this – you will then be directed to install the Additional Tools </w:t>
+      </w:r>
+      <w:r>
+        <w:t>– this may work, but if not and you see "</w:t>
+      </w:r>
+      <w:r>
+        <w:t>The request was aborted: Could not create SSL/TLS secure channel</w:t>
+      </w:r>
+      <w:r>
+        <w:t>", then you need to follow these steps for the additional tools:</w:t>
+      </w:r>
+    </w:p>
+    <w:p>
+      <w:pPr>
+        <w:pStyle w:val="ListParagraph"/>
+        <w:numPr>
+          <w:ilvl w:val="1"/>
+          <w:numId w:val="1"/>
+        </w:numPr>
+      </w:pPr>
+      <w:r>
+        <w:t xml:space="preserve">Download and install the latest </w:t>
+      </w:r>
       <w:proofErr w:type="spellStart"/>
       <w:r>
-        <w:t>npm</w:t>
+        <w:t>Powershell</w:t>
       </w:r>
       <w:proofErr w:type="spellEnd"/>
       <w:r>
-        <w:t xml:space="preserve"> install -g --unsafe-perm node-red</w:t>
-      </w:r>
-    </w:p>
-    <w:p>
-      <w:r>
-        <w:t>and</w:t>
-      </w:r>
-    </w:p>
-    <w:p>
-      <w:proofErr w:type="spellStart"/>
-      <w:r>
-        <w:t>npm</w:t>
-      </w:r>
-      <w:proofErr w:type="spellEnd"/>
-      <w:r>
-        <w:t xml:space="preserve"> install -g --unsafe-perm xml2js</w:t>
-      </w:r>
-    </w:p>
-    <w:p>
-      <w:r>
-        <w:t>(</w:t>
-      </w:r>
-      <w:r>
-        <w:t>Do n</w:t>
-      </w:r>
-      <w:r>
-        <w:t xml:space="preserve">ot </w:t>
-      </w:r>
-      <w:r>
-        <w:t xml:space="preserve">try </w:t>
-      </w:r>
-      <w:r>
-        <w:t xml:space="preserve">on </w:t>
-      </w:r>
-      <w:r>
-        <w:t xml:space="preserve">SE network or </w:t>
-      </w:r>
-      <w:r>
-        <w:t>VPN – will not work</w:t>
-      </w:r>
-      <w:r>
-        <w:t>, use external connection.</w:t>
-      </w:r>
-      <w:r>
-        <w:t>)</w:t>
-      </w:r>
-    </w:p>
-    <w:p>
-      <w:pPr>
-        <w:rPr>
-          <w:b/>
-        </w:rPr>
-      </w:pPr>
-      <w:r>
-        <w:rPr>
-          <w:b/>
-        </w:rPr>
-        <w:t>Start Node-Red</w:t>
-      </w:r>
-    </w:p>
-    <w:p>
-      <w:pPr>
-        <w:rPr>
-          <w:sz w:val="20"/>
-        </w:rPr>
-      </w:pPr>
-      <w:r>
-        <w:rPr>
-          <w:i/>
-          <w:sz w:val="20"/>
-        </w:rPr>
-        <w:t>&gt; node-red</w:t>
-      </w:r>
-    </w:p>
-    <w:p>
-      <w:pPr>
-        <w:rPr>
-          <w:sz w:val="20"/>
-        </w:rPr>
-      </w:pPr>
-      <w:r>
-        <w:rPr>
-          <w:sz w:val="20"/>
-        </w:rPr>
-        <w:t>Check you have access to the UI at http://localhost:1880</w:t>
-      </w:r>
-    </w:p>
-    <w:p>
-      <w:pPr>
-        <w:rPr>
-          <w:sz w:val="20"/>
-        </w:rPr>
-      </w:pPr>
-      <w:r>
-        <w:rPr>
-          <w:sz w:val="20"/>
-        </w:rPr>
-        <w:t>Press-Ctrl-C to stop in order to:</w:t>
-      </w:r>
-    </w:p>
-    <w:p>
-      <w:pPr>
-        <w:rPr>
-          <w:b/>
-        </w:rPr>
-      </w:pPr>
-      <w:r>
-        <w:rPr>
-          <w:b/>
-        </w:rPr>
-        <w:t xml:space="preserve">Add the </w:t>
-      </w:r>
-      <w:r>
-        <w:rPr>
-          <w:b/>
-        </w:rPr>
-        <w:t xml:space="preserve">Geo </w:t>
-      </w:r>
-      <w:r>
-        <w:rPr>
-          <w:b/>
-        </w:rPr>
-        <w:t xml:space="preserve">SCADA </w:t>
-      </w:r>
-      <w:r>
-        <w:rPr>
-          <w:b/>
-        </w:rPr>
-        <w:t>node</w:t>
-      </w:r>
-    </w:p>
-    <w:p>
-      <w:hyperlink r:id="rId5" w:history="1">
+        <w:t xml:space="preserve"> from: </w:t>
+      </w:r>
+      <w:hyperlink r:id="rId6" w:history="1">
         <w:r>
           <w:rPr>
             <w:rStyle w:val="Hyperlink"/>
           </w:rPr>
-          <w:t>https://nodered.org/docs/creating-nodes/</w:t>
+          <w:t>https://github.com/PowerShell/PowerShell</w:t>
         </w:r>
       </w:hyperlink>
     </w:p>
     <w:p>
-      <w:r>
-        <w:t xml:space="preserve">Place the files </w:t>
-      </w:r>
-      <w:r>
-        <w:t xml:space="preserve">from the Box folder </w:t>
-      </w:r>
-      <w:r>
-        <w:t>here into:</w:t>
+      <w:pPr>
+        <w:pStyle w:val="ListParagraph"/>
+        <w:numPr>
+          <w:ilvl w:val="1"/>
+          <w:numId w:val="1"/>
+        </w:numPr>
+      </w:pPr>
+      <w:r>
+        <w:t>Edit the file: "</w:t>
+      </w:r>
+      <w:r>
+        <w:t>C:\Program Files\</w:t>
+      </w:r>
+      <w:proofErr w:type="spellStart"/>
+      <w:r>
+        <w:t>nodejs</w:t>
+      </w:r>
+      <w:proofErr w:type="spellEnd"/>
+      <w:r>
+        <w:t>\install_tools.bat</w:t>
+      </w:r>
+      <w:r>
+        <w:t xml:space="preserve">" and replace </w:t>
+      </w:r>
+      <w:r>
+        <w:rPr>
+          <w:rStyle w:val="pl-pds"/>
+          <w:rFonts w:ascii="Consolas" w:hAnsi="Consolas"/>
+          <w:color w:val="032F62"/>
+          <w:sz w:val="18"/>
+          <w:szCs w:val="18"/>
+          <w:shd w:val="clear" w:color="auto" w:fill="FFFFFF"/>
+        </w:rPr>
+        <w:t>"</w:t>
+      </w:r>
+      <w:r>
+        <w:rPr>
+          <w:rStyle w:val="pl-smi"/>
+          <w:rFonts w:ascii="Consolas" w:hAnsi="Consolas"/>
+          <w:color w:val="24292E"/>
+          <w:sz w:val="18"/>
+          <w:szCs w:val="18"/>
+          <w:shd w:val="clear" w:color="auto" w:fill="FFFFFF"/>
+        </w:rPr>
+        <w:t>%</w:t>
+      </w:r>
+      <w:proofErr w:type="spellStart"/>
+      <w:r>
+        <w:rPr>
+          <w:rStyle w:val="pl-smi"/>
+          <w:rFonts w:ascii="Consolas" w:hAnsi="Consolas"/>
+          <w:color w:val="24292E"/>
+          <w:sz w:val="18"/>
+          <w:szCs w:val="18"/>
+          <w:shd w:val="clear" w:color="auto" w:fill="FFFFFF"/>
+        </w:rPr>
+        <w:t>SystemRoot</w:t>
+      </w:r>
+      <w:proofErr w:type="spellEnd"/>
+      <w:r>
+        <w:rPr>
+          <w:rStyle w:val="pl-smi"/>
+          <w:rFonts w:ascii="Consolas" w:hAnsi="Consolas"/>
+          <w:color w:val="24292E"/>
+          <w:sz w:val="18"/>
+          <w:szCs w:val="18"/>
+          <w:shd w:val="clear" w:color="auto" w:fill="FFFFFF"/>
+        </w:rPr>
+        <w:t>%</w:t>
+      </w:r>
+      <w:r>
+        <w:rPr>
+          <w:rFonts w:ascii="Consolas" w:hAnsi="Consolas"/>
+          <w:color w:val="032F62"/>
+          <w:sz w:val="18"/>
+          <w:szCs w:val="18"/>
+          <w:shd w:val="clear" w:color="auto" w:fill="FFFFFF"/>
+        </w:rPr>
+        <w:t>\System32\</w:t>
+      </w:r>
+      <w:proofErr w:type="spellStart"/>
+      <w:r>
+        <w:rPr>
+          <w:rFonts w:ascii="Consolas" w:hAnsi="Consolas"/>
+          <w:color w:val="032F62"/>
+          <w:sz w:val="18"/>
+          <w:szCs w:val="18"/>
+          <w:shd w:val="clear" w:color="auto" w:fill="FFFFFF"/>
+        </w:rPr>
+        <w:t>WindowsPowerShell</w:t>
+      </w:r>
+      <w:proofErr w:type="spellEnd"/>
+      <w:r>
+        <w:rPr>
+          <w:rFonts w:ascii="Consolas" w:hAnsi="Consolas"/>
+          <w:color w:val="032F62"/>
+          <w:sz w:val="18"/>
+          <w:szCs w:val="18"/>
+          <w:shd w:val="clear" w:color="auto" w:fill="FFFFFF"/>
+        </w:rPr>
+        <w:t>\v1.0\powershell.exe</w:t>
+      </w:r>
+      <w:r>
+        <w:rPr>
+          <w:rStyle w:val="pl-pds"/>
+          <w:rFonts w:ascii="Consolas" w:hAnsi="Consolas"/>
+          <w:color w:val="032F62"/>
+          <w:sz w:val="18"/>
+          <w:szCs w:val="18"/>
+          <w:shd w:val="clear" w:color="auto" w:fill="FFFFFF"/>
+        </w:rPr>
+        <w:t>"</w:t>
+      </w:r>
+      <w:r>
+        <w:t xml:space="preserve"> with </w:t>
+      </w:r>
+      <w:r>
+        <w:t>"C:\Program Files\PowerShell\7\pwsh.exe"</w:t>
+      </w:r>
+      <w:r>
+        <w:t xml:space="preserve"> in two places on the last line.</w:t>
+      </w:r>
+    </w:p>
+    <w:p>
+      <w:pPr>
+        <w:pStyle w:val="ListParagraph"/>
+        <w:numPr>
+          <w:ilvl w:val="1"/>
+          <w:numId w:val="1"/>
+        </w:numPr>
+      </w:pPr>
+      <w:r>
+        <w:t>Run this batch file and check for success.</w:t>
+      </w:r>
+    </w:p>
+    <w:p>
+      <w:pPr>
+        <w:pStyle w:val="ListParagraph"/>
+        <w:numPr>
+          <w:ilvl w:val="1"/>
+          <w:numId w:val="1"/>
+        </w:numPr>
+      </w:pPr>
+      <w:r>
+        <w:t xml:space="preserve">(Link to this additional fix: </w:t>
+      </w:r>
+      <w:hyperlink r:id="rId7" w:history="1">
+        <w:r>
+          <w:rPr>
+            <w:rStyle w:val="Hyperlink"/>
+          </w:rPr>
+          <w:t>https://github.com/nodejs/node/issues/33140</w:t>
+        </w:r>
+      </w:hyperlink>
+      <w:r>
+        <w:t xml:space="preserve"> )</w:t>
+      </w:r>
+    </w:p>
+    <w:p>
+      <w:r>
+        <w:t>(These commands may not work through a web proxy or PAC file such as in a company network.)</w:t>
+      </w:r>
+    </w:p>
+    <w:p>
+      <w:pPr>
+        <w:rPr>
+          <w:b/>
+        </w:rPr>
+      </w:pPr>
+      <w:r>
+        <w:rPr>
+          <w:b/>
+        </w:rPr>
+        <w:t>Install Node-Red</w:t>
+      </w:r>
+    </w:p>
+    <w:p>
+      <w:r>
+        <w:t>Start "Node.js command prompt" from the Start menu (as Admin). Then enter:</w:t>
+      </w:r>
+    </w:p>
+    <w:p>
+      <w:pPr>
+        <w:ind w:firstLine="720"/>
+      </w:pPr>
+      <w:proofErr w:type="spellStart"/>
+      <w:r>
+        <w:t>npm</w:t>
+      </w:r>
+      <w:proofErr w:type="spellEnd"/>
+      <w:r>
+        <w:t xml:space="preserve"> install -g --unsafe-perm node-red</w:t>
+      </w:r>
+    </w:p>
+    <w:p>
+      <w:r>
+        <w:t>This will install node-red, taking a few minutes.</w:t>
+      </w:r>
+    </w:p>
+    <w:p>
+      <w:r>
+        <w:t>Our node needs a package called xml2js, so also run:</w:t>
+      </w:r>
+    </w:p>
+    <w:p>
+      <w:pPr>
+        <w:ind w:firstLine="720"/>
+      </w:pPr>
+      <w:proofErr w:type="spellStart"/>
+      <w:r>
+        <w:t>npm</w:t>
+      </w:r>
+      <w:proofErr w:type="spellEnd"/>
+      <w:r>
+        <w:t xml:space="preserve"> install -g --unsafe-perm xml2js</w:t>
+      </w:r>
+    </w:p>
+    <w:p>
+      <w:r>
+        <w:t>(These commands may not work through a web proxy or PAC file such as in a company network.)</w:t>
+      </w:r>
+    </w:p>
+    <w:p>
+      <w:pPr>
+        <w:rPr>
+          <w:b/>
+        </w:rPr>
+      </w:pPr>
+      <w:r>
+        <w:rPr>
+          <w:b/>
+        </w:rPr>
+        <w:t xml:space="preserve">Add the </w:t>
+      </w:r>
+      <w:r>
+        <w:rPr>
+          <w:b/>
+        </w:rPr>
+        <w:t xml:space="preserve">Geo </w:t>
+      </w:r>
+      <w:r>
+        <w:rPr>
+          <w:b/>
+        </w:rPr>
+        <w:t xml:space="preserve">SCADA </w:t>
+      </w:r>
+      <w:r>
+        <w:rPr>
+          <w:b/>
+        </w:rPr>
+        <w:t>node</w:t>
+      </w:r>
+    </w:p>
+    <w:p>
+      <w:r>
+        <w:t xml:space="preserve">Place the files from the Box folder here into a working folder. I used: </w:t>
       </w:r>
     </w:p>
     <w:p>
@@ -313,81 +449,133 @@
       </w:r>
       <w:proofErr w:type="spellEnd"/>
       <w:r>
-        <w:t>\node-red\nodes</w:t>
-      </w:r>
-    </w:p>
-    <w:p>
-      <w:r>
-        <w:t xml:space="preserve">This will add </w:t>
-      </w:r>
-      <w:r>
-        <w:t>Geo</w:t>
-      </w:r>
-      <w:r>
-        <w:t>SCADA.html and .</w:t>
+        <w:t>\node-red</w:t>
+      </w:r>
+    </w:p>
+    <w:p>
+      <w:r>
+        <w:t>The files are in a subfolder named "node-dev-</w:t>
       </w:r>
       <w:proofErr w:type="spellStart"/>
       <w:r>
-        <w:t>js</w:t>
+        <w:t>geo</w:t>
+      </w:r>
+      <w:r>
+        <w:t>scada</w:t>
       </w:r>
       <w:proofErr w:type="spellEnd"/>
       <w:r>
-        <w:t xml:space="preserve"> into this </w:t>
+        <w:t>":</w:t>
+      </w:r>
+    </w:p>
+    <w:p>
+      <w:r>
+        <w:t xml:space="preserve">Then from the Node.js command prompt </w:t>
       </w:r>
       <w:proofErr w:type="gramStart"/>
       <w:r>
-        <w:t>folder, and</w:t>
+        <w:t>execute</w:t>
       </w:r>
       <w:proofErr w:type="gramEnd"/>
       <w:r>
-        <w:t xml:space="preserve"> add an icon into an icons subfolder.</w:t>
-      </w:r>
-    </w:p>
-    <w:p>
-      <w:r>
-        <w:rPr>
-          <w:noProof/>
-        </w:rPr>
-        <w:drawing>
-          <wp:inline distT="0" distB="0" distL="0" distR="0" wp14:anchorId="0A57BAC4" wp14:editId="7BC666FF">
-            <wp:extent cx="5731510" cy="1878965"/>
-            <wp:effectExtent l="0" t="0" r="2540" b="6985"/>
-            <wp:docPr id="2" name="Picture 2"/>
-            <wp:cNvGraphicFramePr>
-              <a:graphicFrameLocks xmlns:a="http://schemas.openxmlformats.org/drawingml/2006/main" noChangeAspect="1"/>
-            </wp:cNvGraphicFramePr>
-            <a:graphic xmlns:a="http://schemas.openxmlformats.org/drawingml/2006/main">
-              <a:graphicData uri="http://schemas.openxmlformats.org/drawingml/2006/picture">
-                <pic:pic xmlns:pic="http://schemas.openxmlformats.org/drawingml/2006/picture">
-                  <pic:nvPicPr>
-                    <pic:cNvPr id="1" name=""/>
-                    <pic:cNvPicPr/>
-                  </pic:nvPicPr>
-                  <pic:blipFill>
-                    <a:blip r:embed="rId6"/>
-                    <a:stretch>
-                      <a:fillRect/>
-                    </a:stretch>
-                  </pic:blipFill>
-                  <pic:spPr>
-                    <a:xfrm>
-                      <a:off x="0" y="0"/>
-                      <a:ext cx="5731510" cy="1878965"/>
-                    </a:xfrm>
-                    <a:prstGeom prst="rect">
-                      <a:avLst/>
-                    </a:prstGeom>
-                  </pic:spPr>
-                </pic:pic>
-              </a:graphicData>
-            </a:graphic>
-          </wp:inline>
-        </w:drawing>
-      </w:r>
-    </w:p>
-    <w:p>
-      <w:r>
-        <w:t>Restart Node-red.</w:t>
+        <w:t>:</w:t>
+      </w:r>
+    </w:p>
+    <w:p>
+      <w:pPr>
+        <w:ind w:firstLine="720"/>
+      </w:pPr>
+      <w:proofErr w:type="spellStart"/>
+      <w:r>
+        <w:t>npm</w:t>
+      </w:r>
+      <w:proofErr w:type="spellEnd"/>
+      <w:r>
+        <w:t xml:space="preserve"> install C:\Users\Administrator\AppData\Roaming\npm\node_modules\node-red\node-dev-</w:t>
+      </w:r>
+      <w:r>
+        <w:t>geo</w:t>
+      </w:r>
+      <w:bookmarkStart w:id="0" w:name="_GoBack"/>
+      <w:bookmarkEnd w:id="0"/>
+      <w:r>
+        <w:t>scada</w:t>
+      </w:r>
+    </w:p>
+    <w:p>
+      <w:r>
+        <w:lastRenderedPageBreak/>
+        <w:t>This creates a symbolic link to your node module project directory so that Node-RED will discover the node when it starts. Any changes to the node’s file</w:t>
+      </w:r>
+      <w:r>
+        <w:t>s</w:t>
+      </w:r>
+      <w:r>
+        <w:t xml:space="preserve"> can be picked up by simply restarting Node-RED.</w:t>
+      </w:r>
+    </w:p>
+    <w:p>
+      <w:pPr>
+        <w:rPr>
+          <w:b/>
+        </w:rPr>
+      </w:pPr>
+      <w:r>
+        <w:rPr>
+          <w:b/>
+        </w:rPr>
+        <w:t>Start Node-Red</w:t>
+      </w:r>
+    </w:p>
+    <w:p>
+      <w:r>
+        <w:t xml:space="preserve">From the Node.js command prompt </w:t>
+      </w:r>
+      <w:proofErr w:type="gramStart"/>
+      <w:r>
+        <w:t>execute</w:t>
+      </w:r>
+      <w:proofErr w:type="gramEnd"/>
+      <w:r>
+        <w:t>:</w:t>
+      </w:r>
+    </w:p>
+    <w:p>
+      <w:pPr>
+        <w:rPr>
+          <w:sz w:val="20"/>
+        </w:rPr>
+      </w:pPr>
+      <w:r>
+        <w:rPr>
+          <w:i/>
+          <w:sz w:val="20"/>
+        </w:rPr>
+        <w:t>&gt; node-red</w:t>
+      </w:r>
+    </w:p>
+    <w:p>
+      <w:pPr>
+        <w:rPr>
+          <w:sz w:val="20"/>
+        </w:rPr>
+      </w:pPr>
+      <w:r>
+        <w:rPr>
+          <w:sz w:val="20"/>
+        </w:rPr>
+        <w:t>Check you have access to the UI at http://localhost:1880</w:t>
+      </w:r>
+    </w:p>
+    <w:p>
+      <w:r>
+        <w:rPr>
+          <w:sz w:val="20"/>
+        </w:rPr>
+        <w:t xml:space="preserve">Press-Ctrl-C to stop </w:t>
+      </w:r>
+      <w:r>
+        <w:t>Node-red.</w:t>
       </w:r>
     </w:p>
     <w:p/>
@@ -423,140 +611,6 @@
             <wp:extent cx="5731510" cy="1052195"/>
             <wp:effectExtent l="0" t="0" r="2540" b="0"/>
             <wp:docPr id="1" name="Picture 1"/>
-            <wp:cNvGraphicFramePr>
-              <a:graphicFrameLocks xmlns:a="http://schemas.openxmlformats.org/drawingml/2006/main" noChangeAspect="1"/>
-            </wp:cNvGraphicFramePr>
-            <a:graphic xmlns:a="http://schemas.openxmlformats.org/drawingml/2006/main">
-              <a:graphicData uri="http://schemas.openxmlformats.org/drawingml/2006/picture">
-                <pic:pic xmlns:pic="http://schemas.openxmlformats.org/drawingml/2006/picture">
-                  <pic:nvPicPr>
-                    <pic:cNvPr id="1" name=""/>
-                    <pic:cNvPicPr/>
-                  </pic:nvPicPr>
-                  <pic:blipFill>
-                    <a:blip r:embed="rId7"/>
-                    <a:stretch>
-                      <a:fillRect/>
-                    </a:stretch>
-                  </pic:blipFill>
-                  <pic:spPr>
-                    <a:xfrm>
-                      <a:off x="0" y="0"/>
-                      <a:ext cx="5731510" cy="1052195"/>
-                    </a:xfrm>
-                    <a:prstGeom prst="rect">
-                      <a:avLst/>
-                    </a:prstGeom>
-                  </pic:spPr>
-                </pic:pic>
-              </a:graphicData>
-            </a:graphic>
-          </wp:inline>
-        </w:drawing>
-      </w:r>
-    </w:p>
-    <w:p>
-      <w:pPr>
-        <w:rPr>
-          <w:b/>
-        </w:rPr>
-      </w:pPr>
-      <w:r>
-        <w:rPr>
-          <w:b/>
-        </w:rPr>
-        <w:t>In Function ‘</w:t>
-      </w:r>
-      <w:proofErr w:type="spellStart"/>
-      <w:r>
-        <w:rPr>
-          <w:b/>
-        </w:rPr>
-        <w:t>msg</w:t>
-      </w:r>
-      <w:proofErr w:type="spellEnd"/>
-      <w:r>
-        <w:rPr>
-          <w:b/>
-        </w:rPr>
-        <w:t>’</w:t>
-      </w:r>
-    </w:p>
-    <w:p>
-      <w:proofErr w:type="spellStart"/>
-      <w:r>
-        <w:t>msg.topic</w:t>
-      </w:r>
-      <w:proofErr w:type="spellEnd"/>
-      <w:r>
-        <w:t xml:space="preserve"> = "my point full name"</w:t>
-      </w:r>
-    </w:p>
-    <w:p>
-      <w:proofErr w:type="spellStart"/>
-      <w:r>
-        <w:t>msg.time</w:t>
-      </w:r>
-      <w:proofErr w:type="spellEnd"/>
-      <w:r>
-        <w:t xml:space="preserve"> = </w:t>
-      </w:r>
-      <w:proofErr w:type="spellStart"/>
-      <w:r>
-        <w:t>msg.payload</w:t>
-      </w:r>
-      <w:proofErr w:type="spellEnd"/>
-      <w:r>
-        <w:t xml:space="preserve">  // Set time from the payload of the manual injection</w:t>
-      </w:r>
-    </w:p>
-    <w:p>
-      <w:proofErr w:type="spellStart"/>
-      <w:r>
-        <w:t>msg.payload</w:t>
-      </w:r>
-      <w:proofErr w:type="spellEnd"/>
-      <w:r>
-        <w:t xml:space="preserve"> = 2.71 // Set point value</w:t>
-      </w:r>
-    </w:p>
-    <w:p/>
-    <w:p>
-      <w:pPr>
-        <w:rPr>
-          <w:b/>
-        </w:rPr>
-      </w:pPr>
-      <w:r>
-        <w:rPr>
-          <w:b/>
-        </w:rPr>
-        <w:t xml:space="preserve">In </w:t>
-      </w:r>
-      <w:r>
-        <w:rPr>
-          <w:b/>
-        </w:rPr>
-        <w:t xml:space="preserve">Geo </w:t>
-      </w:r>
-      <w:r>
-        <w:rPr>
-          <w:b/>
-        </w:rPr>
-        <w:t>SCADA node</w:t>
-      </w:r>
-    </w:p>
-    <w:p>
-      <w:r>
-        <w:rPr>
-          <w:noProof/>
-          <w:lang w:eastAsia="en-GB"/>
-        </w:rPr>
-        <w:drawing>
-          <wp:inline distT="0" distB="0" distL="0" distR="0" wp14:anchorId="369E6AEA" wp14:editId="04115752">
-            <wp:extent cx="4617720" cy="2419366"/>
-            <wp:effectExtent l="0" t="0" r="0" b="0"/>
-            <wp:docPr id="4" name="Picture 4"/>
             <wp:cNvGraphicFramePr>
               <a:graphicFrameLocks xmlns:a="http://schemas.openxmlformats.org/drawingml/2006/main" noChangeAspect="1"/>
             </wp:cNvGraphicFramePr>
@@ -576,6 +630,140 @@
                   <pic:spPr>
                     <a:xfrm>
                       <a:off x="0" y="0"/>
+                      <a:ext cx="5731510" cy="1052195"/>
+                    </a:xfrm>
+                    <a:prstGeom prst="rect">
+                      <a:avLst/>
+                    </a:prstGeom>
+                  </pic:spPr>
+                </pic:pic>
+              </a:graphicData>
+            </a:graphic>
+          </wp:inline>
+        </w:drawing>
+      </w:r>
+    </w:p>
+    <w:p>
+      <w:pPr>
+        <w:rPr>
+          <w:b/>
+        </w:rPr>
+      </w:pPr>
+      <w:r>
+        <w:rPr>
+          <w:b/>
+        </w:rPr>
+        <w:t>In Function ‘</w:t>
+      </w:r>
+      <w:proofErr w:type="spellStart"/>
+      <w:r>
+        <w:rPr>
+          <w:b/>
+        </w:rPr>
+        <w:t>msg</w:t>
+      </w:r>
+      <w:proofErr w:type="spellEnd"/>
+      <w:r>
+        <w:rPr>
+          <w:b/>
+        </w:rPr>
+        <w:t>’</w:t>
+      </w:r>
+    </w:p>
+    <w:p>
+      <w:proofErr w:type="spellStart"/>
+      <w:r>
+        <w:t>msg.topic</w:t>
+      </w:r>
+      <w:proofErr w:type="spellEnd"/>
+      <w:r>
+        <w:t xml:space="preserve"> = "my point full name"</w:t>
+      </w:r>
+    </w:p>
+    <w:p>
+      <w:proofErr w:type="spellStart"/>
+      <w:r>
+        <w:t>msg.time</w:t>
+      </w:r>
+      <w:proofErr w:type="spellEnd"/>
+      <w:r>
+        <w:t xml:space="preserve"> = </w:t>
+      </w:r>
+      <w:proofErr w:type="spellStart"/>
+      <w:r>
+        <w:t>msg.payload</w:t>
+      </w:r>
+      <w:proofErr w:type="spellEnd"/>
+      <w:r>
+        <w:t xml:space="preserve">  // Set time from the payload of the manual injection</w:t>
+      </w:r>
+    </w:p>
+    <w:p>
+      <w:proofErr w:type="spellStart"/>
+      <w:r>
+        <w:t>msg.payload</w:t>
+      </w:r>
+      <w:proofErr w:type="spellEnd"/>
+      <w:r>
+        <w:t xml:space="preserve"> = 2.71 // Set point value</w:t>
+      </w:r>
+    </w:p>
+    <w:p/>
+    <w:p>
+      <w:pPr>
+        <w:rPr>
+          <w:b/>
+        </w:rPr>
+      </w:pPr>
+      <w:r>
+        <w:rPr>
+          <w:b/>
+        </w:rPr>
+        <w:t xml:space="preserve">In </w:t>
+      </w:r>
+      <w:r>
+        <w:rPr>
+          <w:b/>
+        </w:rPr>
+        <w:t xml:space="preserve">Geo </w:t>
+      </w:r>
+      <w:r>
+        <w:rPr>
+          <w:b/>
+        </w:rPr>
+        <w:t>SCADA node</w:t>
+      </w:r>
+    </w:p>
+    <w:p>
+      <w:r>
+        <w:rPr>
+          <w:noProof/>
+          <w:lang w:eastAsia="en-GB"/>
+        </w:rPr>
+        <w:drawing>
+          <wp:inline distT="0" distB="0" distL="0" distR="0" wp14:anchorId="369E6AEA" wp14:editId="04115752">
+            <wp:extent cx="4617720" cy="2419366"/>
+            <wp:effectExtent l="0" t="0" r="0" b="0"/>
+            <wp:docPr id="4" name="Picture 4"/>
+            <wp:cNvGraphicFramePr>
+              <a:graphicFrameLocks xmlns:a="http://schemas.openxmlformats.org/drawingml/2006/main" noChangeAspect="1"/>
+            </wp:cNvGraphicFramePr>
+            <a:graphic xmlns:a="http://schemas.openxmlformats.org/drawingml/2006/main">
+              <a:graphicData uri="http://schemas.openxmlformats.org/drawingml/2006/picture">
+                <pic:pic xmlns:pic="http://schemas.openxmlformats.org/drawingml/2006/picture">
+                  <pic:nvPicPr>
+                    <pic:cNvPr id="1" name=""/>
+                    <pic:cNvPicPr/>
+                  </pic:nvPicPr>
+                  <pic:blipFill>
+                    <a:blip r:embed="rId9"/>
+                    <a:stretch>
+                      <a:fillRect/>
+                    </a:stretch>
+                  </pic:blipFill>
+                  <pic:spPr>
+                    <a:xfrm>
+                      <a:off x="0" y="0"/>
                       <a:ext cx="4623809" cy="2422556"/>
                     </a:xfrm>
                     <a:prstGeom prst="rect">
@@ -591,6 +779,7 @@
     </w:p>
     <w:p>
       <w:r>
+        <w:lastRenderedPageBreak/>
         <w:t xml:space="preserve">Click on the server to define a (common) server node name and port. </w:t>
       </w:r>
       <w:r>
@@ -650,8 +839,6 @@
       <w:r>
         <w:t xml:space="preserve">Geo </w:t>
       </w:r>
-      <w:bookmarkStart w:id="0" w:name="_GoBack"/>
-      <w:bookmarkEnd w:id="0"/>
       <w:r>
         <w:t xml:space="preserve">SCADA node uses a SOAP HTTP request on </w:t>
       </w:r>
@@ -677,7 +864,6 @@
     </w:p>
     <w:p>
       <w:r>
-        <w:lastRenderedPageBreak/>
         <w:t xml:space="preserve">Use the </w:t>
       </w:r>
       <w:proofErr w:type="spellStart"/>
@@ -755,7 +941,7 @@
                     </pic:cNvPicPr>
                   </pic:nvPicPr>
                   <pic:blipFill>
-                    <a:blip r:embed="rId9" cstate="print">
+                    <a:blip r:embed="rId10" cstate="print">
                       <a:extLst>
                         <a:ext uri="{28A0092B-C50C-407E-A947-70E740481C1C}">
                           <a14:useLocalDpi xmlns:a14="http://schemas.microsoft.com/office/drawing/2010/main" val="0"/>
@@ -795,6 +981,103 @@
     </w:sectPr>
   </w:body>
 </w:document>
+</file>
+
+<file path=word/numbering.xml><?xml version="1.0" encoding="utf-8"?>
+<w:numbering xmlns:wpc="http://schemas.microsoft.com/office/word/2010/wordprocessingCanvas" xmlns:cx="http://schemas.microsoft.com/office/drawing/2014/chartex" xmlns:cx1="http://schemas.microsoft.com/office/drawing/2015/9/8/chartex" xmlns:cx2="http://schemas.microsoft.com/office/drawing/2015/10/21/chartex" xmlns:cx3="http://schemas.microsoft.com/office/drawing/2016/5/9/chartex" xmlns:cx4="http://schemas.microsoft.com/office/drawing/2016/5/10/chartex" xmlns:cx5="http://schemas.microsoft.com/office/drawing/2016/5/11/chartex" xmlns:cx6="http://schemas.microsoft.com/office/drawing/2016/5/12/chartex" xmlns:cx7="http://schemas.microsoft.com/office/drawing/2016/5/13/chartex" xmlns:cx8="http://schemas.microsoft.com/office/drawing/2016/5/14/chartex" xmlns:mc="http://schemas.openxmlformats.org/markup-compatibility/2006" xmlns:aink="http://schemas.microsoft.com/office/drawing/2016/ink" xmlns:am3d="http://schemas.microsoft.com/office/drawing/2017/model3d" xmlns:o="urn:schemas-microsoft-com:office:office" xmlns:r="http://schemas.openxmlformats.org/officeDocument/2006/relationships" xmlns:m="http://schemas.openxmlformats.org/officeDocument/2006/math" xmlns:v="urn:schemas-microsoft-com:vml" xmlns:wp14="http://schemas.microsoft.com/office/word/2010/wordprocessingDrawing" xmlns:wp="http://schemas.openxmlformats.org/drawingml/2006/wordprocessingDrawing" xmlns:w10="urn:schemas-microsoft-com:office:word" xmlns:w="http://schemas.openxmlformats.org/wordprocessingml/2006/main" xmlns:w14="http://schemas.microsoft.com/office/word/2010/wordml" xmlns:w15="http://schemas.microsoft.com/office/word/2012/wordml" xmlns:w16cid="http://schemas.microsoft.com/office/word/2016/wordml/cid" xmlns:w16se="http://schemas.microsoft.com/office/word/2015/wordml/symex" xmlns:wpg="http://schemas.microsoft.com/office/word/2010/wordprocessingGroup" xmlns:wpi="http://schemas.microsoft.com/office/word/2010/wordprocessingInk" xmlns:wne="http://schemas.microsoft.com/office/word/2006/wordml" xmlns:wps="http://schemas.microsoft.com/office/word/2010/wordprocessingShape" mc:Ignorable="w14 w15 w16se w16cid wp14">
+  <w:abstractNum w:abstractNumId="0" w15:restartNumberingAfterBreak="0">
+    <w:nsid w:val="35BB1766"/>
+    <w:multiLevelType w:val="hybridMultilevel"/>
+    <w:tmpl w:val="6C66F0AE"/>
+    <w:lvl w:ilvl="0" w:tplc="0809000F">
+      <w:start w:val="1"/>
+      <w:numFmt w:val="decimal"/>
+      <w:lvlText w:val="%1."/>
+      <w:lvlJc w:val="left"/>
+      <w:pPr>
+        <w:ind w:left="720" w:hanging="360"/>
+      </w:pPr>
+      <w:rPr>
+        <w:rFonts w:hint="default"/>
+      </w:rPr>
+    </w:lvl>
+    <w:lvl w:ilvl="1" w:tplc="08090019">
+      <w:start w:val="1"/>
+      <w:numFmt w:val="lowerLetter"/>
+      <w:lvlText w:val="%2."/>
+      <w:lvlJc w:val="left"/>
+      <w:pPr>
+        <w:ind w:left="1440" w:hanging="360"/>
+      </w:pPr>
+    </w:lvl>
+    <w:lvl w:ilvl="2" w:tplc="0809001B" w:tentative="1">
+      <w:start w:val="1"/>
+      <w:numFmt w:val="lowerRoman"/>
+      <w:lvlText w:val="%3."/>
+      <w:lvlJc w:val="right"/>
+      <w:pPr>
+        <w:ind w:left="2160" w:hanging="180"/>
+      </w:pPr>
+    </w:lvl>
+    <w:lvl w:ilvl="3" w:tplc="0809000F" w:tentative="1">
+      <w:start w:val="1"/>
+      <w:numFmt w:val="decimal"/>
+      <w:lvlText w:val="%4."/>
+      <w:lvlJc w:val="left"/>
+      <w:pPr>
+        <w:ind w:left="2880" w:hanging="360"/>
+      </w:pPr>
+    </w:lvl>
+    <w:lvl w:ilvl="4" w:tplc="08090019" w:tentative="1">
+      <w:start w:val="1"/>
+      <w:numFmt w:val="lowerLetter"/>
+      <w:lvlText w:val="%5."/>
+      <w:lvlJc w:val="left"/>
+      <w:pPr>
+        <w:ind w:left="3600" w:hanging="360"/>
+      </w:pPr>
+    </w:lvl>
+    <w:lvl w:ilvl="5" w:tplc="0809001B" w:tentative="1">
+      <w:start w:val="1"/>
+      <w:numFmt w:val="lowerRoman"/>
+      <w:lvlText w:val="%6."/>
+      <w:lvlJc w:val="right"/>
+      <w:pPr>
+        <w:ind w:left="4320" w:hanging="180"/>
+      </w:pPr>
+    </w:lvl>
+    <w:lvl w:ilvl="6" w:tplc="0809000F" w:tentative="1">
+      <w:start w:val="1"/>
+      <w:numFmt w:val="decimal"/>
+      <w:lvlText w:val="%7."/>
+      <w:lvlJc w:val="left"/>
+      <w:pPr>
+        <w:ind w:left="5040" w:hanging="360"/>
+      </w:pPr>
+    </w:lvl>
+    <w:lvl w:ilvl="7" w:tplc="08090019" w:tentative="1">
+      <w:start w:val="1"/>
+      <w:numFmt w:val="lowerLetter"/>
+      <w:lvlText w:val="%8."/>
+      <w:lvlJc w:val="left"/>
+      <w:pPr>
+        <w:ind w:left="5760" w:hanging="360"/>
+      </w:pPr>
+    </w:lvl>
+    <w:lvl w:ilvl="8" w:tplc="0809001B" w:tentative="1">
+      <w:start w:val="1"/>
+      <w:numFmt w:val="lowerRoman"/>
+      <w:lvlText w:val="%9."/>
+      <w:lvlJc w:val="right"/>
+      <w:pPr>
+        <w:ind w:left="6480" w:hanging="180"/>
+      </w:pPr>
+    </w:lvl>
+  </w:abstractNum>
+  <w:num w:numId="1">
+    <w:abstractNumId w:val="0"/>
+  </w:num>
+</w:numbering>
 </file>
 
 <file path=word/styles.xml><?xml version="1.0" encoding="utf-8"?>
@@ -1195,6 +1478,27 @@
     <w:name w:val="Normal"/>
     <w:qFormat/>
   </w:style>
+  <w:style w:type="paragraph" w:styleId="Heading1">
+    <w:name w:val="heading 1"/>
+    <w:basedOn w:val="Normal"/>
+    <w:next w:val="Normal"/>
+    <w:link w:val="Heading1Char"/>
+    <w:uiPriority w:val="9"/>
+    <w:qFormat/>
+    <w:rsid w:val="00F87C70"/>
+    <w:pPr>
+      <w:keepNext/>
+      <w:keepLines/>
+      <w:spacing w:before="240" w:after="0"/>
+      <w:outlineLvl w:val="0"/>
+    </w:pPr>
+    <w:rPr>
+      <w:rFonts w:asciiTheme="majorHAnsi" w:eastAsiaTheme="majorEastAsia" w:hAnsiTheme="majorHAnsi" w:cstheme="majorBidi"/>
+      <w:color w:val="2E74B5" w:themeColor="accent1" w:themeShade="BF"/>
+      <w:sz w:val="32"/>
+      <w:szCs w:val="32"/>
+    </w:rPr>
+  </w:style>
   <w:style w:type="character" w:default="1" w:styleId="DefaultParagraphFont">
     <w:name w:val="Default Paragraph Font"/>
     <w:uiPriority w:val="1"/>
@@ -1285,6 +1589,29 @@
       <w:sz w:val="18"/>
       <w:szCs w:val="18"/>
     </w:rPr>
+  </w:style>
+  <w:style w:type="character" w:customStyle="1" w:styleId="Heading1Char">
+    <w:name w:val="Heading 1 Char"/>
+    <w:basedOn w:val="DefaultParagraphFont"/>
+    <w:link w:val="Heading1"/>
+    <w:uiPriority w:val="9"/>
+    <w:rsid w:val="00F87C70"/>
+    <w:rPr>
+      <w:rFonts w:asciiTheme="majorHAnsi" w:eastAsiaTheme="majorEastAsia" w:hAnsiTheme="majorHAnsi" w:cstheme="majorBidi"/>
+      <w:color w:val="2E74B5" w:themeColor="accent1" w:themeShade="BF"/>
+      <w:sz w:val="32"/>
+      <w:szCs w:val="32"/>
+    </w:rPr>
+  </w:style>
+  <w:style w:type="character" w:customStyle="1" w:styleId="pl-pds">
+    <w:name w:val="pl-pds"/>
+    <w:basedOn w:val="DefaultParagraphFont"/>
+    <w:rsid w:val="00F87C70"/>
+  </w:style>
+  <w:style w:type="character" w:customStyle="1" w:styleId="pl-smi">
+    <w:name w:val="pl-smi"/>
+    <w:basedOn w:val="DefaultParagraphFont"/>
+    <w:rsid w:val="00F87C70"/>
   </w:style>
 </w:styles>
 </file>

</xml_diff>

<commit_message>
Add sample code warnings
</commit_message>
<xml_diff>
--- a/Geo SCADA nodes for Node-Red guide v2.2.docx
+++ b/Geo SCADA nodes for Node-Red guide v2.2.docx
@@ -1,6 +1,6 @@
 
 <file path=word/document.xml><?xml version="1.0" encoding="utf-8"?>
-<w:document xmlns:wpc="http://schemas.microsoft.com/office/word/2010/wordprocessingCanvas" xmlns:cx="http://schemas.microsoft.com/office/drawing/2014/chartex" xmlns:cx1="http://schemas.microsoft.com/office/drawing/2015/9/8/chartex" xmlns:cx2="http://schemas.microsoft.com/office/drawing/2015/10/21/chartex" xmlns:cx3="http://schemas.microsoft.com/office/drawing/2016/5/9/chartex" xmlns:cx4="http://schemas.microsoft.com/office/drawing/2016/5/10/chartex" xmlns:cx5="http://schemas.microsoft.com/office/drawing/2016/5/11/chartex" xmlns:cx6="http://schemas.microsoft.com/office/drawing/2016/5/12/chartex" xmlns:cx7="http://schemas.microsoft.com/office/drawing/2016/5/13/chartex" xmlns:cx8="http://schemas.microsoft.com/office/drawing/2016/5/14/chartex" xmlns:mc="http://schemas.openxmlformats.org/markup-compatibility/2006" xmlns:aink="http://schemas.microsoft.com/office/drawing/2016/ink" xmlns:am3d="http://schemas.microsoft.com/office/drawing/2017/model3d" xmlns:o="urn:schemas-microsoft-com:office:office" xmlns:r="http://schemas.openxmlformats.org/officeDocument/2006/relationships" xmlns:m="http://schemas.openxmlformats.org/officeDocument/2006/math" xmlns:v="urn:schemas-microsoft-com:vml" xmlns:wp14="http://schemas.microsoft.com/office/word/2010/wordprocessingDrawing" xmlns:wp="http://schemas.openxmlformats.org/drawingml/2006/wordprocessingDrawing" xmlns:w10="urn:schemas-microsoft-com:office:word" xmlns:w="http://schemas.openxmlformats.org/wordprocessingml/2006/main" xmlns:w14="http://schemas.microsoft.com/office/word/2010/wordml" xmlns:w15="http://schemas.microsoft.com/office/word/2012/wordml" xmlns:w16cid="http://schemas.microsoft.com/office/word/2016/wordml/cid" xmlns:w16se="http://schemas.microsoft.com/office/word/2015/wordml/symex" xmlns:wpg="http://schemas.microsoft.com/office/word/2010/wordprocessingGroup" xmlns:wpi="http://schemas.microsoft.com/office/word/2010/wordprocessingInk" xmlns:wne="http://schemas.microsoft.com/office/word/2006/wordml" xmlns:wps="http://schemas.microsoft.com/office/word/2010/wordprocessingShape" mc:Ignorable="w14 w15 w16se w16cid wp14">
+<w:document xmlns:wpc="http://schemas.microsoft.com/office/word/2010/wordprocessingCanvas" xmlns:cx="http://schemas.microsoft.com/office/drawing/2014/chartex" xmlns:cx1="http://schemas.microsoft.com/office/drawing/2015/9/8/chartex" xmlns:cx2="http://schemas.microsoft.com/office/drawing/2015/10/21/chartex" xmlns:cx3="http://schemas.microsoft.com/office/drawing/2016/5/9/chartex" xmlns:cx4="http://schemas.microsoft.com/office/drawing/2016/5/10/chartex" xmlns:cx5="http://schemas.microsoft.com/office/drawing/2016/5/11/chartex" xmlns:cx6="http://schemas.microsoft.com/office/drawing/2016/5/12/chartex" xmlns:cx7="http://schemas.microsoft.com/office/drawing/2016/5/13/chartex" xmlns:cx8="http://schemas.microsoft.com/office/drawing/2016/5/14/chartex" xmlns:mc="http://schemas.openxmlformats.org/markup-compatibility/2006" xmlns:aink="http://schemas.microsoft.com/office/drawing/2016/ink" xmlns:am3d="http://schemas.microsoft.com/office/drawing/2017/model3d" xmlns:o="urn:schemas-microsoft-com:office:office" xmlns:r="http://schemas.openxmlformats.org/officeDocument/2006/relationships" xmlns:m="http://schemas.openxmlformats.org/officeDocument/2006/math" xmlns:v="urn:schemas-microsoft-com:vml" xmlns:wp14="http://schemas.microsoft.com/office/word/2010/wordprocessingDrawing" xmlns:wp="http://schemas.openxmlformats.org/drawingml/2006/wordprocessingDrawing" xmlns:w10="urn:schemas-microsoft-com:office:word" xmlns:w="http://schemas.openxmlformats.org/wordprocessingml/2006/main" xmlns:w14="http://schemas.microsoft.com/office/word/2010/wordml" xmlns:w15="http://schemas.microsoft.com/office/word/2012/wordml" xmlns:w16cex="http://schemas.microsoft.com/office/word/2018/wordml/cex" xmlns:w16cid="http://schemas.microsoft.com/office/word/2016/wordml/cid" xmlns:w16="http://schemas.microsoft.com/office/word/2018/wordml" xmlns:w16sdtdh="http://schemas.microsoft.com/office/word/2020/wordml/sdtdatahash" xmlns:w16se="http://schemas.microsoft.com/office/word/2015/wordml/symex" xmlns:wpg="http://schemas.microsoft.com/office/word/2010/wordprocessingGroup" xmlns:wpi="http://schemas.microsoft.com/office/word/2010/wordprocessingInk" xmlns:wne="http://schemas.microsoft.com/office/word/2006/wordml" xmlns:wps="http://schemas.microsoft.com/office/word/2010/wordprocessingShape" mc:Ignorable="w14 w15 w16se w16cid w16 w16cex w16sdtdh wp14">
   <w:body>
     <w:p>
       <w:pPr>
@@ -59,6 +59,51 @@
           <w:b/>
         </w:rPr>
       </w:pPr>
+      <w:r>
+        <w:rPr>
+          <w:b/>
+        </w:rPr>
+        <w:t>**********************************************************************</w:t>
+      </w:r>
+    </w:p>
+    <w:p>
+      <w:pPr>
+        <w:rPr>
+          <w:b/>
+        </w:rPr>
+      </w:pPr>
+      <w:r>
+        <w:rPr>
+          <w:b/>
+        </w:rPr>
+        <w:t>SAMPLE CODE FOR EDUCATION ONLY. THIS CODE MAY NOT BE CYBER-SECURE.</w:t>
+      </w:r>
+    </w:p>
+    <w:p>
+      <w:pPr>
+        <w:rPr>
+          <w:b/>
+        </w:rPr>
+      </w:pPr>
+      <w:r>
+        <w:rPr>
+          <w:b/>
+        </w:rPr>
+        <w:t>YOU ARE RESPONSIBLE FOR IMPLEMENTING CYBER-SECURITY FEATURES.</w:t>
+      </w:r>
+    </w:p>
+    <w:p>
+      <w:pPr>
+        <w:rPr>
+          <w:b/>
+        </w:rPr>
+      </w:pPr>
+      <w:r>
+        <w:rPr>
+          <w:b/>
+        </w:rPr>
+        <w:t>**********************************************************************</w:t>
+      </w:r>
     </w:p>
     <w:p>
       <w:pPr>
@@ -97,7 +142,7 @@
       <w:r>
         <w:t xml:space="preserve">Go to </w:t>
       </w:r>
-      <w:hyperlink r:id="rId5" w:anchor="home-downloadhead" w:history="1">
+      <w:hyperlink r:id="rId7" w:anchor="home-downloadhead" w:history="1">
         <w:r>
           <w:rPr>
             <w:rStyle w:val="Hyperlink"/>
@@ -149,7 +194,7 @@
       <w:r>
         <w:t xml:space="preserve"> from: </w:t>
       </w:r>
-      <w:hyperlink r:id="rId6" w:history="1">
+      <w:hyperlink r:id="rId8" w:history="1">
         <w:r>
           <w:rPr>
             <w:rStyle w:val="Hyperlink"/>
@@ -305,7 +350,7 @@
       <w:r>
         <w:t xml:space="preserve">(Link to this additional fix: </w:t>
       </w:r>
-      <w:hyperlink r:id="rId7" w:history="1">
+      <w:hyperlink r:id="rId9" w:history="1">
         <w:r>
           <w:rPr>
             <w:rStyle w:val="Hyperlink"/>
@@ -458,53 +503,40 @@
       </w:r>
       <w:proofErr w:type="spellStart"/>
       <w:r>
+        <w:t>geoscada</w:t>
+      </w:r>
+      <w:proofErr w:type="spellEnd"/>
+      <w:r>
+        <w:t>":</w:t>
+      </w:r>
+    </w:p>
+    <w:p>
+      <w:r>
+        <w:t>Then from the Node.js command prompt execute:</w:t>
+      </w:r>
+    </w:p>
+    <w:p>
+      <w:pPr>
+        <w:ind w:firstLine="720"/>
+      </w:pPr>
+      <w:proofErr w:type="spellStart"/>
+      <w:r>
+        <w:lastRenderedPageBreak/>
+        <w:t>npm</w:t>
+      </w:r>
+      <w:proofErr w:type="spellEnd"/>
+      <w:r>
+        <w:t xml:space="preserve"> install C:\Users\Administrator\AppData\Roaming\npm\node_modules\node-red\node-dev-</w:t>
+      </w:r>
+      <w:r>
         <w:t>geo</w:t>
       </w:r>
       <w:r>
         <w:t>scada</w:t>
       </w:r>
-      <w:proofErr w:type="spellEnd"/>
-      <w:r>
-        <w:t>":</w:t>
-      </w:r>
-    </w:p>
-    <w:p>
-      <w:r>
-        <w:t xml:space="preserve">Then from the Node.js command prompt </w:t>
-      </w:r>
-      <w:proofErr w:type="gramStart"/>
-      <w:r>
-        <w:t>execute</w:t>
-      </w:r>
-      <w:proofErr w:type="gramEnd"/>
-      <w:r>
-        <w:t>:</w:t>
-      </w:r>
-    </w:p>
-    <w:p>
-      <w:pPr>
-        <w:ind w:firstLine="720"/>
-      </w:pPr>
-      <w:proofErr w:type="spellStart"/>
-      <w:r>
-        <w:t>npm</w:t>
-      </w:r>
-      <w:proofErr w:type="spellEnd"/>
-      <w:r>
-        <w:t xml:space="preserve"> install C:\Users\Administrator\AppData\Roaming\npm\node_modules\node-red\node-dev-</w:t>
-      </w:r>
-      <w:r>
-        <w:t>geo</w:t>
-      </w:r>
-      <w:bookmarkStart w:id="0" w:name="_GoBack"/>
-      <w:bookmarkEnd w:id="0"/>
-      <w:r>
-        <w:t>scada</w:t>
-      </w:r>
-    </w:p>
-    <w:p>
-      <w:r>
-        <w:lastRenderedPageBreak/>
+    </w:p>
+    <w:p>
+      <w:r>
         <w:t>This creates a symbolic link to your node module project directory so that Node-RED will discover the node when it starts. Any changes to the node’s file</w:t>
       </w:r>
       <w:r>
@@ -529,15 +561,7 @@
     </w:p>
     <w:p>
       <w:r>
-        <w:t xml:space="preserve">From the Node.js command prompt </w:t>
-      </w:r>
-      <w:proofErr w:type="gramStart"/>
-      <w:r>
-        <w:t>execute</w:t>
-      </w:r>
-      <w:proofErr w:type="gramEnd"/>
-      <w:r>
-        <w:t>:</w:t>
+        <w:t>From the Node.js command prompt execute:</w:t>
       </w:r>
     </w:p>
     <w:p>
@@ -607,7 +631,7 @@
           <w:lang w:eastAsia="en-GB"/>
         </w:rPr>
         <w:drawing>
-          <wp:inline distT="0" distB="0" distL="0" distR="0" wp14:anchorId="47D70967" wp14:editId="3908B342">
+          <wp:inline distT="0" distB="0" distL="0" distR="0" wp14:anchorId="18736994" wp14:editId="1EA62078">
             <wp:extent cx="5731510" cy="1052195"/>
             <wp:effectExtent l="0" t="0" r="2540" b="0"/>
             <wp:docPr id="1" name="Picture 1"/>
@@ -622,7 +646,7 @@
                     <pic:cNvPicPr/>
                   </pic:nvPicPr>
                   <pic:blipFill>
-                    <a:blip r:embed="rId8"/>
+                    <a:blip r:embed="rId10"/>
                     <a:stretch>
                       <a:fillRect/>
                     </a:stretch>
@@ -740,8 +764,9 @@
           <w:noProof/>
           <w:lang w:eastAsia="en-GB"/>
         </w:rPr>
+        <w:lastRenderedPageBreak/>
         <w:drawing>
-          <wp:inline distT="0" distB="0" distL="0" distR="0" wp14:anchorId="369E6AEA" wp14:editId="04115752">
+          <wp:inline distT="0" distB="0" distL="0" distR="0" wp14:anchorId="66385CEE" wp14:editId="1B51FF4A">
             <wp:extent cx="4617720" cy="2419366"/>
             <wp:effectExtent l="0" t="0" r="0" b="0"/>
             <wp:docPr id="4" name="Picture 4"/>
@@ -756,7 +781,7 @@
                     <pic:cNvPicPr/>
                   </pic:nvPicPr>
                   <pic:blipFill>
-                    <a:blip r:embed="rId9"/>
+                    <a:blip r:embed="rId11"/>
                     <a:stretch>
                       <a:fillRect/>
                     </a:stretch>
@@ -779,7 +804,6 @@
     </w:p>
     <w:p>
       <w:r>
-        <w:lastRenderedPageBreak/>
         <w:t xml:space="preserve">Click on the server to define a (common) server node name and port. </w:t>
       </w:r>
       <w:r>
@@ -924,7 +948,7 @@
           <w:noProof/>
         </w:rPr>
         <w:drawing>
-          <wp:inline distT="0" distB="0" distL="0" distR="0">
+          <wp:inline distT="0" distB="0" distL="0" distR="0" wp14:anchorId="33BB71C8" wp14:editId="3908CC77">
             <wp:extent cx="5730240" cy="1196340"/>
             <wp:effectExtent l="0" t="0" r="3810" b="3810"/>
             <wp:docPr id="5" name="Picture 5"/>
@@ -941,7 +965,7 @@
                     </pic:cNvPicPr>
                   </pic:nvPicPr>
                   <pic:blipFill>
-                    <a:blip r:embed="rId10" cstate="print">
+                    <a:blip r:embed="rId12" cstate="print">
                       <a:extLst>
                         <a:ext uri="{28A0092B-C50C-407E-A947-70E740481C1C}">
                           <a14:useLocalDpi xmlns:a14="http://schemas.microsoft.com/office/drawing/2010/main" val="0"/>
@@ -974,6 +998,12 @@
       </w:r>
     </w:p>
     <w:sectPr>
+      <w:headerReference w:type="even" r:id="rId13"/>
+      <w:headerReference w:type="default" r:id="rId14"/>
+      <w:footerReference w:type="even" r:id="rId15"/>
+      <w:footerReference w:type="default" r:id="rId16"/>
+      <w:headerReference w:type="first" r:id="rId17"/>
+      <w:footerReference w:type="first" r:id="rId18"/>
       <w:pgSz w:w="11906" w:h="16838"/>
       <w:pgMar w:top="1440" w:right="1440" w:bottom="1440" w:left="1440" w:header="708" w:footer="708" w:gutter="0"/>
       <w:cols w:space="708"/>
@@ -983,8 +1013,236 @@
 </w:document>
 </file>
 
+<file path=word/endnotes.xml><?xml version="1.0" encoding="utf-8"?>
+<w:endnotes xmlns:wpc="http://schemas.microsoft.com/office/word/2010/wordprocessingCanvas" xmlns:cx="http://schemas.microsoft.com/office/drawing/2014/chartex" xmlns:cx1="http://schemas.microsoft.com/office/drawing/2015/9/8/chartex" xmlns:cx2="http://schemas.microsoft.com/office/drawing/2015/10/21/chartex" xmlns:cx3="http://schemas.microsoft.com/office/drawing/2016/5/9/chartex" xmlns:cx4="http://schemas.microsoft.com/office/drawing/2016/5/10/chartex" xmlns:cx5="http://schemas.microsoft.com/office/drawing/2016/5/11/chartex" xmlns:cx6="http://schemas.microsoft.com/office/drawing/2016/5/12/chartex" xmlns:cx7="http://schemas.microsoft.com/office/drawing/2016/5/13/chartex" xmlns:cx8="http://schemas.microsoft.com/office/drawing/2016/5/14/chartex" xmlns:mc="http://schemas.openxmlformats.org/markup-compatibility/2006" xmlns:aink="http://schemas.microsoft.com/office/drawing/2016/ink" xmlns:am3d="http://schemas.microsoft.com/office/drawing/2017/model3d" xmlns:o="urn:schemas-microsoft-com:office:office" xmlns:r="http://schemas.openxmlformats.org/officeDocument/2006/relationships" xmlns:m="http://schemas.openxmlformats.org/officeDocument/2006/math" xmlns:v="urn:schemas-microsoft-com:vml" xmlns:wp14="http://schemas.microsoft.com/office/word/2010/wordprocessingDrawing" xmlns:wp="http://schemas.openxmlformats.org/drawingml/2006/wordprocessingDrawing" xmlns:w10="urn:schemas-microsoft-com:office:word" xmlns:w="http://schemas.openxmlformats.org/wordprocessingml/2006/main" xmlns:w14="http://schemas.microsoft.com/office/word/2010/wordml" xmlns:w15="http://schemas.microsoft.com/office/word/2012/wordml" xmlns:w16cex="http://schemas.microsoft.com/office/word/2018/wordml/cex" xmlns:w16cid="http://schemas.microsoft.com/office/word/2016/wordml/cid" xmlns:w16="http://schemas.microsoft.com/office/word/2018/wordml" xmlns:w16sdtdh="http://schemas.microsoft.com/office/word/2020/wordml/sdtdatahash" xmlns:w16se="http://schemas.microsoft.com/office/word/2015/wordml/symex" xmlns:wpg="http://schemas.microsoft.com/office/word/2010/wordprocessingGroup" xmlns:wpi="http://schemas.microsoft.com/office/word/2010/wordprocessingInk" xmlns:wne="http://schemas.microsoft.com/office/word/2006/wordml" xmlns:wps="http://schemas.microsoft.com/office/word/2010/wordprocessingShape" mc:Ignorable="w14 w15 w16se w16cid w16 w16cex w16sdtdh wp14">
+  <w:endnote w:type="separator" w:id="-1">
+    <w:p>
+      <w:pPr>
+        <w:spacing w:after="0" w:line="240" w:lineRule="auto"/>
+      </w:pPr>
+      <w:r>
+        <w:separator/>
+      </w:r>
+    </w:p>
+  </w:endnote>
+  <w:endnote w:type="continuationSeparator" w:id="0">
+    <w:p>
+      <w:pPr>
+        <w:spacing w:after="0" w:line="240" w:lineRule="auto"/>
+      </w:pPr>
+      <w:r>
+        <w:continuationSeparator/>
+      </w:r>
+    </w:p>
+  </w:endnote>
+</w:endnotes>
+</file>
+
+<file path=word/footer1.xml><?xml version="1.0" encoding="utf-8"?>
+<w:ftr xmlns:wpc="http://schemas.microsoft.com/office/word/2010/wordprocessingCanvas" xmlns:cx="http://schemas.microsoft.com/office/drawing/2014/chartex" xmlns:cx1="http://schemas.microsoft.com/office/drawing/2015/9/8/chartex" xmlns:cx2="http://schemas.microsoft.com/office/drawing/2015/10/21/chartex" xmlns:cx3="http://schemas.microsoft.com/office/drawing/2016/5/9/chartex" xmlns:cx4="http://schemas.microsoft.com/office/drawing/2016/5/10/chartex" xmlns:cx5="http://schemas.microsoft.com/office/drawing/2016/5/11/chartex" xmlns:cx6="http://schemas.microsoft.com/office/drawing/2016/5/12/chartex" xmlns:cx7="http://schemas.microsoft.com/office/drawing/2016/5/13/chartex" xmlns:cx8="http://schemas.microsoft.com/office/drawing/2016/5/14/chartex" xmlns:mc="http://schemas.openxmlformats.org/markup-compatibility/2006" xmlns:aink="http://schemas.microsoft.com/office/drawing/2016/ink" xmlns:am3d="http://schemas.microsoft.com/office/drawing/2017/model3d" xmlns:o="urn:schemas-microsoft-com:office:office" xmlns:r="http://schemas.openxmlformats.org/officeDocument/2006/relationships" xmlns:m="http://schemas.openxmlformats.org/officeDocument/2006/math" xmlns:v="urn:schemas-microsoft-com:vml" xmlns:wp14="http://schemas.microsoft.com/office/word/2010/wordprocessingDrawing" xmlns:wp="http://schemas.openxmlformats.org/drawingml/2006/wordprocessingDrawing" xmlns:w10="urn:schemas-microsoft-com:office:word" xmlns:w="http://schemas.openxmlformats.org/wordprocessingml/2006/main" xmlns:w14="http://schemas.microsoft.com/office/word/2010/wordml" xmlns:w15="http://schemas.microsoft.com/office/word/2012/wordml" xmlns:w16cex="http://schemas.microsoft.com/office/word/2018/wordml/cex" xmlns:w16cid="http://schemas.microsoft.com/office/word/2016/wordml/cid" xmlns:w16="http://schemas.microsoft.com/office/word/2018/wordml" xmlns:w16sdtdh="http://schemas.microsoft.com/office/word/2020/wordml/sdtdatahash" xmlns:w16se="http://schemas.microsoft.com/office/word/2015/wordml/symex" xmlns:wpg="http://schemas.microsoft.com/office/word/2010/wordprocessingGroup" xmlns:wpi="http://schemas.microsoft.com/office/word/2010/wordprocessingInk" xmlns:wne="http://schemas.microsoft.com/office/word/2006/wordml" xmlns:wps="http://schemas.microsoft.com/office/word/2010/wordprocessingShape" mc:Ignorable="w14 w15 w16se w16cid w16 w16cex w16sdtdh wp14">
+  <w:p>
+    <w:pPr>
+      <w:pStyle w:val="Footer"/>
+    </w:pPr>
+  </w:p>
+</w:ftr>
+</file>
+
+<file path=word/footer2.xml><?xml version="1.0" encoding="utf-8"?>
+<w:ftr xmlns:wpc="http://schemas.microsoft.com/office/word/2010/wordprocessingCanvas" xmlns:cx="http://schemas.microsoft.com/office/drawing/2014/chartex" xmlns:cx1="http://schemas.microsoft.com/office/drawing/2015/9/8/chartex" xmlns:cx2="http://schemas.microsoft.com/office/drawing/2015/10/21/chartex" xmlns:cx3="http://schemas.microsoft.com/office/drawing/2016/5/9/chartex" xmlns:cx4="http://schemas.microsoft.com/office/drawing/2016/5/10/chartex" xmlns:cx5="http://schemas.microsoft.com/office/drawing/2016/5/11/chartex" xmlns:cx6="http://schemas.microsoft.com/office/drawing/2016/5/12/chartex" xmlns:cx7="http://schemas.microsoft.com/office/drawing/2016/5/13/chartex" xmlns:cx8="http://schemas.microsoft.com/office/drawing/2016/5/14/chartex" xmlns:mc="http://schemas.openxmlformats.org/markup-compatibility/2006" xmlns:aink="http://schemas.microsoft.com/office/drawing/2016/ink" xmlns:am3d="http://schemas.microsoft.com/office/drawing/2017/model3d" xmlns:o="urn:schemas-microsoft-com:office:office" xmlns:r="http://schemas.openxmlformats.org/officeDocument/2006/relationships" xmlns:m="http://schemas.openxmlformats.org/officeDocument/2006/math" xmlns:v="urn:schemas-microsoft-com:vml" xmlns:wp14="http://schemas.microsoft.com/office/word/2010/wordprocessingDrawing" xmlns:wp="http://schemas.openxmlformats.org/drawingml/2006/wordprocessingDrawing" xmlns:w10="urn:schemas-microsoft-com:office:word" xmlns:w="http://schemas.openxmlformats.org/wordprocessingml/2006/main" xmlns:w14="http://schemas.microsoft.com/office/word/2010/wordml" xmlns:w15="http://schemas.microsoft.com/office/word/2012/wordml" xmlns:w16cex="http://schemas.microsoft.com/office/word/2018/wordml/cex" xmlns:w16cid="http://schemas.microsoft.com/office/word/2016/wordml/cid" xmlns:w16="http://schemas.microsoft.com/office/word/2018/wordml" xmlns:w16sdtdh="http://schemas.microsoft.com/office/word/2020/wordml/sdtdatahash" xmlns:w16se="http://schemas.microsoft.com/office/word/2015/wordml/symex" xmlns:wpg="http://schemas.microsoft.com/office/word/2010/wordprocessingGroup" xmlns:wpi="http://schemas.microsoft.com/office/word/2010/wordprocessingInk" xmlns:wne="http://schemas.microsoft.com/office/word/2006/wordml" xmlns:wps="http://schemas.microsoft.com/office/word/2010/wordprocessingShape" mc:Ignorable="w14 w15 w16se w16cid w16 w16cex w16sdtdh wp14">
+  <w:p>
+    <w:pPr>
+      <w:pStyle w:val="Footer"/>
+    </w:pPr>
+    <w:r>
+      <w:rPr>
+        <w:noProof/>
+      </w:rPr>
+      <mc:AlternateContent>
+        <mc:Choice Requires="wps">
+          <w:drawing>
+            <wp:anchor distT="0" distB="0" distL="114300" distR="114300" simplePos="0" relativeHeight="251659264" behindDoc="0" locked="0" layoutInCell="0" allowOverlap="1" wp14:anchorId="4A04A6FE" wp14:editId="476BD999">
+              <wp:simplePos x="0" y="0"/>
+              <wp:positionH relativeFrom="page">
+                <wp:posOffset>0</wp:posOffset>
+              </wp:positionH>
+              <wp:positionV relativeFrom="page">
+                <wp:posOffset>10248900</wp:posOffset>
+              </wp:positionV>
+              <wp:extent cx="7560310" cy="252095"/>
+              <wp:effectExtent l="0" t="0" r="0" b="14605"/>
+              <wp:wrapNone/>
+              <wp:docPr id="2" name="MSIPCMbd014f978a382c230b3dd79e" descr="{&quot;HashCode&quot;:1235388660,&quot;Height&quot;:841.0,&quot;Width&quot;:595.0,&quot;Placement&quot;:&quot;Footer&quot;,&quot;Index&quot;:&quot;Primary&quot;,&quot;Section&quot;:1,&quot;Top&quot;:0.0,&quot;Left&quot;:0.0}"/>
+              <wp:cNvGraphicFramePr/>
+              <a:graphic xmlns:a="http://schemas.openxmlformats.org/drawingml/2006/main">
+                <a:graphicData uri="http://schemas.microsoft.com/office/word/2010/wordprocessingShape">
+                  <wps:wsp>
+                    <wps:cNvSpPr txBox="1"/>
+                    <wps:spPr>
+                      <a:xfrm>
+                        <a:off x="0" y="0"/>
+                        <a:ext cx="7560310" cy="252095"/>
+                      </a:xfrm>
+                      <a:prstGeom prst="rect">
+                        <a:avLst/>
+                      </a:prstGeom>
+                      <a:noFill/>
+                      <a:ln w="6350">
+                        <a:noFill/>
+                      </a:ln>
+                      <a:extLst>
+                        <a:ext uri="{91240B29-F687-4F45-9708-019B960494DF}">
+                          <a14:hiddenLine xmlns:a14="http://schemas.microsoft.com/office/drawing/2010/main" w="6350">
+                            <a:solidFill>
+                              <a:prstClr val="black"/>
+                            </a:solidFill>
+                          </a14:hiddenLine>
+                        </a:ext>
+                      </a:extLst>
+                    </wps:spPr>
+                    <wps:txbx>
+                      <w:txbxContent>
+                        <w:p>
+                          <w:pPr>
+                            <w:spacing w:after="0"/>
+                            <w:jc w:val="center"/>
+                            <w:rPr>
+                              <w:rFonts w:ascii="Arial" w:hAnsi="Arial" w:cs="Arial"/>
+                              <w:color w:val="626469"/>
+                              <w:sz w:val="12"/>
+                            </w:rPr>
+                          </w:pPr>
+                          <w:r>
+                            <w:rPr>
+                              <w:rFonts w:ascii="Arial" w:hAnsi="Arial" w:cs="Arial"/>
+                              <w:color w:val="626469"/>
+                              <w:sz w:val="12"/>
+                            </w:rPr>
+                            <w:t>Internal</w:t>
+                          </w:r>
+                        </w:p>
+                      </w:txbxContent>
+                    </wps:txbx>
+                    <wps:bodyPr rot="0" spcFirstLastPara="0" vertOverflow="overflow" horzOverflow="overflow" vert="horz" wrap="square" lIns="91440" tIns="0" rIns="91440" bIns="0" numCol="1" spcCol="0" rtlCol="0" fromWordArt="0" anchor="b" anchorCtr="0" forceAA="0" compatLnSpc="1">
+                      <a:prstTxWarp prst="textNoShape">
+                        <a:avLst/>
+                      </a:prstTxWarp>
+                      <a:noAutofit/>
+                    </wps:bodyPr>
+                  </wps:wsp>
+                </a:graphicData>
+              </a:graphic>
+            </wp:anchor>
+          </w:drawing>
+        </mc:Choice>
+        <mc:Fallback>
+          <w:pict>
+            <v:shapetype w14:anchorId="4A04A6FE" id="_x0000_t202" coordsize="21600,21600" o:spt="202" path="m,l,21600r21600,l21600,xe">
+              <v:stroke joinstyle="miter"/>
+              <v:path gradientshapeok="t" o:connecttype="rect"/>
+            </v:shapetype>
+            <v:shape id="MSIPCMbd014f978a382c230b3dd79e" o:spid="_x0000_s1026" type="#_x0000_t202" alt="{&quot;HashCode&quot;:1235388660,&quot;Height&quot;:841.0,&quot;Width&quot;:595.0,&quot;Placement&quot;:&quot;Footer&quot;,&quot;Index&quot;:&quot;Primary&quot;,&quot;Section&quot;:1,&quot;Top&quot;:0.0,&quot;Left&quot;:0.0}" style="position:absolute;margin-left:0;margin-top:807pt;width:595.3pt;height:19.85pt;z-index:251659264;visibility:visible;mso-wrap-style:square;mso-wrap-distance-left:9pt;mso-wrap-distance-top:0;mso-wrap-distance-right:9pt;mso-wrap-distance-bottom:0;mso-position-horizontal:absolute;mso-position-horizontal-relative:page;mso-position-vertical:absolute;mso-position-vertical-relative:page;v-text-anchor:bottom" o:gfxdata="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" o:allowincell="f" filled="f" stroked="f" strokeweight=".5pt">
+              <v:fill o:detectmouseclick="t"/>
+              <v:textbox inset=",0,,0">
+                <w:txbxContent>
+                  <w:p>
+                    <w:pPr>
+                      <w:spacing w:after="0"/>
+                      <w:jc w:val="center"/>
+                      <w:rPr>
+                        <w:rFonts w:ascii="Arial" w:hAnsi="Arial" w:cs="Arial"/>
+                        <w:color w:val="626469"/>
+                        <w:sz w:val="12"/>
+                      </w:rPr>
+                    </w:pPr>
+                    <w:r>
+                      <w:rPr>
+                        <w:rFonts w:ascii="Arial" w:hAnsi="Arial" w:cs="Arial"/>
+                        <w:color w:val="626469"/>
+                        <w:sz w:val="12"/>
+                      </w:rPr>
+                      <w:t>Internal</w:t>
+                    </w:r>
+                  </w:p>
+                </w:txbxContent>
+              </v:textbox>
+              <w10:wrap anchorx="page" anchory="page"/>
+            </v:shape>
+          </w:pict>
+        </mc:Fallback>
+      </mc:AlternateContent>
+    </w:r>
+  </w:p>
+</w:ftr>
+</file>
+
+<file path=word/footer3.xml><?xml version="1.0" encoding="utf-8"?>
+<w:ftr xmlns:wpc="http://schemas.microsoft.com/office/word/2010/wordprocessingCanvas" xmlns:cx="http://schemas.microsoft.com/office/drawing/2014/chartex" xmlns:cx1="http://schemas.microsoft.com/office/drawing/2015/9/8/chartex" xmlns:cx2="http://schemas.microsoft.com/office/drawing/2015/10/21/chartex" xmlns:cx3="http://schemas.microsoft.com/office/drawing/2016/5/9/chartex" xmlns:cx4="http://schemas.microsoft.com/office/drawing/2016/5/10/chartex" xmlns:cx5="http://schemas.microsoft.com/office/drawing/2016/5/11/chartex" xmlns:cx6="http://schemas.microsoft.com/office/drawing/2016/5/12/chartex" xmlns:cx7="http://schemas.microsoft.com/office/drawing/2016/5/13/chartex" xmlns:cx8="http://schemas.microsoft.com/office/drawing/2016/5/14/chartex" xmlns:mc="http://schemas.openxmlformats.org/markup-compatibility/2006" xmlns:aink="http://schemas.microsoft.com/office/drawing/2016/ink" xmlns:am3d="http://schemas.microsoft.com/office/drawing/2017/model3d" xmlns:o="urn:schemas-microsoft-com:office:office" xmlns:r="http://schemas.openxmlformats.org/officeDocument/2006/relationships" xmlns:m="http://schemas.openxmlformats.org/officeDocument/2006/math" xmlns:v="urn:schemas-microsoft-com:vml" xmlns:wp14="http://schemas.microsoft.com/office/word/2010/wordprocessingDrawing" xmlns:wp="http://schemas.openxmlformats.org/drawingml/2006/wordprocessingDrawing" xmlns:w10="urn:schemas-microsoft-com:office:word" xmlns:w="http://schemas.openxmlformats.org/wordprocessingml/2006/main" xmlns:w14="http://schemas.microsoft.com/office/word/2010/wordml" xmlns:w15="http://schemas.microsoft.com/office/word/2012/wordml" xmlns:w16cex="http://schemas.microsoft.com/office/word/2018/wordml/cex" xmlns:w16cid="http://schemas.microsoft.com/office/word/2016/wordml/cid" xmlns:w16="http://schemas.microsoft.com/office/word/2018/wordml" xmlns:w16sdtdh="http://schemas.microsoft.com/office/word/2020/wordml/sdtdatahash" xmlns:w16se="http://schemas.microsoft.com/office/word/2015/wordml/symex" xmlns:wpg="http://schemas.microsoft.com/office/word/2010/wordprocessingGroup" xmlns:wpi="http://schemas.microsoft.com/office/word/2010/wordprocessingInk" xmlns:wne="http://schemas.microsoft.com/office/word/2006/wordml" xmlns:wps="http://schemas.microsoft.com/office/word/2010/wordprocessingShape" mc:Ignorable="w14 w15 w16se w16cid w16 w16cex w16sdtdh wp14">
+  <w:p>
+    <w:pPr>
+      <w:pStyle w:val="Footer"/>
+    </w:pPr>
+  </w:p>
+</w:ftr>
+</file>
+
+<file path=word/footnotes.xml><?xml version="1.0" encoding="utf-8"?>
+<w:footnotes xmlns:wpc="http://schemas.microsoft.com/office/word/2010/wordprocessingCanvas" xmlns:cx="http://schemas.microsoft.com/office/drawing/2014/chartex" xmlns:cx1="http://schemas.microsoft.com/office/drawing/2015/9/8/chartex" xmlns:cx2="http://schemas.microsoft.com/office/drawing/2015/10/21/chartex" xmlns:cx3="http://schemas.microsoft.com/office/drawing/2016/5/9/chartex" xmlns:cx4="http://schemas.microsoft.com/office/drawing/2016/5/10/chartex" xmlns:cx5="http://schemas.microsoft.com/office/drawing/2016/5/11/chartex" xmlns:cx6="http://schemas.microsoft.com/office/drawing/2016/5/12/chartex" xmlns:cx7="http://schemas.microsoft.com/office/drawing/2016/5/13/chartex" xmlns:cx8="http://schemas.microsoft.com/office/drawing/2016/5/14/chartex" xmlns:mc="http://schemas.openxmlformats.org/markup-compatibility/2006" xmlns:aink="http://schemas.microsoft.com/office/drawing/2016/ink" xmlns:am3d="http://schemas.microsoft.com/office/drawing/2017/model3d" xmlns:o="urn:schemas-microsoft-com:office:office" xmlns:r="http://schemas.openxmlformats.org/officeDocument/2006/relationships" xmlns:m="http://schemas.openxmlformats.org/officeDocument/2006/math" xmlns:v="urn:schemas-microsoft-com:vml" xmlns:wp14="http://schemas.microsoft.com/office/word/2010/wordprocessingDrawing" xmlns:wp="http://schemas.openxmlformats.org/drawingml/2006/wordprocessingDrawing" xmlns:w10="urn:schemas-microsoft-com:office:word" xmlns:w="http://schemas.openxmlformats.org/wordprocessingml/2006/main" xmlns:w14="http://schemas.microsoft.com/office/word/2010/wordml" xmlns:w15="http://schemas.microsoft.com/office/word/2012/wordml" xmlns:w16cex="http://schemas.microsoft.com/office/word/2018/wordml/cex" xmlns:w16cid="http://schemas.microsoft.com/office/word/2016/wordml/cid" xmlns:w16="http://schemas.microsoft.com/office/word/2018/wordml" xmlns:w16sdtdh="http://schemas.microsoft.com/office/word/2020/wordml/sdtdatahash" xmlns:w16se="http://schemas.microsoft.com/office/word/2015/wordml/symex" xmlns:wpg="http://schemas.microsoft.com/office/word/2010/wordprocessingGroup" xmlns:wpi="http://schemas.microsoft.com/office/word/2010/wordprocessingInk" xmlns:wne="http://schemas.microsoft.com/office/word/2006/wordml" xmlns:wps="http://schemas.microsoft.com/office/word/2010/wordprocessingShape" mc:Ignorable="w14 w15 w16se w16cid w16 w16cex w16sdtdh wp14">
+  <w:footnote w:type="separator" w:id="-1">
+    <w:p>
+      <w:pPr>
+        <w:spacing w:after="0" w:line="240" w:lineRule="auto"/>
+      </w:pPr>
+      <w:r>
+        <w:separator/>
+      </w:r>
+    </w:p>
+  </w:footnote>
+  <w:footnote w:type="continuationSeparator" w:id="0">
+    <w:p>
+      <w:pPr>
+        <w:spacing w:after="0" w:line="240" w:lineRule="auto"/>
+      </w:pPr>
+      <w:r>
+        <w:continuationSeparator/>
+      </w:r>
+    </w:p>
+  </w:footnote>
+</w:footnotes>
+</file>
+
+<file path=word/header1.xml><?xml version="1.0" encoding="utf-8"?>
+<w:hdr xmlns:wpc="http://schemas.microsoft.com/office/word/2010/wordprocessingCanvas" xmlns:cx="http://schemas.microsoft.com/office/drawing/2014/chartex" xmlns:cx1="http://schemas.microsoft.com/office/drawing/2015/9/8/chartex" xmlns:cx2="http://schemas.microsoft.com/office/drawing/2015/10/21/chartex" xmlns:cx3="http://schemas.microsoft.com/office/drawing/2016/5/9/chartex" xmlns:cx4="http://schemas.microsoft.com/office/drawing/2016/5/10/chartex" xmlns:cx5="http://schemas.microsoft.com/office/drawing/2016/5/11/chartex" xmlns:cx6="http://schemas.microsoft.com/office/drawing/2016/5/12/chartex" xmlns:cx7="http://schemas.microsoft.com/office/drawing/2016/5/13/chartex" xmlns:cx8="http://schemas.microsoft.com/office/drawing/2016/5/14/chartex" xmlns:mc="http://schemas.openxmlformats.org/markup-compatibility/2006" xmlns:aink="http://schemas.microsoft.com/office/drawing/2016/ink" xmlns:am3d="http://schemas.microsoft.com/office/drawing/2017/model3d" xmlns:o="urn:schemas-microsoft-com:office:office" xmlns:r="http://schemas.openxmlformats.org/officeDocument/2006/relationships" xmlns:m="http://schemas.openxmlformats.org/officeDocument/2006/math" xmlns:v="urn:schemas-microsoft-com:vml" xmlns:wp14="http://schemas.microsoft.com/office/word/2010/wordprocessingDrawing" xmlns:wp="http://schemas.openxmlformats.org/drawingml/2006/wordprocessingDrawing" xmlns:w10="urn:schemas-microsoft-com:office:word" xmlns:w="http://schemas.openxmlformats.org/wordprocessingml/2006/main" xmlns:w14="http://schemas.microsoft.com/office/word/2010/wordml" xmlns:w15="http://schemas.microsoft.com/office/word/2012/wordml" xmlns:w16cex="http://schemas.microsoft.com/office/word/2018/wordml/cex" xmlns:w16cid="http://schemas.microsoft.com/office/word/2016/wordml/cid" xmlns:w16="http://schemas.microsoft.com/office/word/2018/wordml" xmlns:w16sdtdh="http://schemas.microsoft.com/office/word/2020/wordml/sdtdatahash" xmlns:w16se="http://schemas.microsoft.com/office/word/2015/wordml/symex" xmlns:wpg="http://schemas.microsoft.com/office/word/2010/wordprocessingGroup" xmlns:wpi="http://schemas.microsoft.com/office/word/2010/wordprocessingInk" xmlns:wne="http://schemas.microsoft.com/office/word/2006/wordml" xmlns:wps="http://schemas.microsoft.com/office/word/2010/wordprocessingShape" mc:Ignorable="w14 w15 w16se w16cid w16 w16cex w16sdtdh wp14">
+  <w:p>
+    <w:pPr>
+      <w:pStyle w:val="Header"/>
+    </w:pPr>
+  </w:p>
+</w:hdr>
+</file>
+
+<file path=word/header2.xml><?xml version="1.0" encoding="utf-8"?>
+<w:hdr xmlns:wpc="http://schemas.microsoft.com/office/word/2010/wordprocessingCanvas" xmlns:cx="http://schemas.microsoft.com/office/drawing/2014/chartex" xmlns:cx1="http://schemas.microsoft.com/office/drawing/2015/9/8/chartex" xmlns:cx2="http://schemas.microsoft.com/office/drawing/2015/10/21/chartex" xmlns:cx3="http://schemas.microsoft.com/office/drawing/2016/5/9/chartex" xmlns:cx4="http://schemas.microsoft.com/office/drawing/2016/5/10/chartex" xmlns:cx5="http://schemas.microsoft.com/office/drawing/2016/5/11/chartex" xmlns:cx6="http://schemas.microsoft.com/office/drawing/2016/5/12/chartex" xmlns:cx7="http://schemas.microsoft.com/office/drawing/2016/5/13/chartex" xmlns:cx8="http://schemas.microsoft.com/office/drawing/2016/5/14/chartex" xmlns:mc="http://schemas.openxmlformats.org/markup-compatibility/2006" xmlns:aink="http://schemas.microsoft.com/office/drawing/2016/ink" xmlns:am3d="http://schemas.microsoft.com/office/drawing/2017/model3d" xmlns:o="urn:schemas-microsoft-com:office:office" xmlns:r="http://schemas.openxmlformats.org/officeDocument/2006/relationships" xmlns:m="http://schemas.openxmlformats.org/officeDocument/2006/math" xmlns:v="urn:schemas-microsoft-com:vml" xmlns:wp14="http://schemas.microsoft.com/office/word/2010/wordprocessingDrawing" xmlns:wp="http://schemas.openxmlformats.org/drawingml/2006/wordprocessingDrawing" xmlns:w10="urn:schemas-microsoft-com:office:word" xmlns:w="http://schemas.openxmlformats.org/wordprocessingml/2006/main" xmlns:w14="http://schemas.microsoft.com/office/word/2010/wordml" xmlns:w15="http://schemas.microsoft.com/office/word/2012/wordml" xmlns:w16cex="http://schemas.microsoft.com/office/word/2018/wordml/cex" xmlns:w16cid="http://schemas.microsoft.com/office/word/2016/wordml/cid" xmlns:w16="http://schemas.microsoft.com/office/word/2018/wordml" xmlns:w16sdtdh="http://schemas.microsoft.com/office/word/2020/wordml/sdtdatahash" xmlns:w16se="http://schemas.microsoft.com/office/word/2015/wordml/symex" xmlns:wpg="http://schemas.microsoft.com/office/word/2010/wordprocessingGroup" xmlns:wpi="http://schemas.microsoft.com/office/word/2010/wordprocessingInk" xmlns:wne="http://schemas.microsoft.com/office/word/2006/wordml" xmlns:wps="http://schemas.microsoft.com/office/word/2010/wordprocessingShape" mc:Ignorable="w14 w15 w16se w16cid w16 w16cex w16sdtdh wp14">
+  <w:p>
+    <w:pPr>
+      <w:pStyle w:val="Header"/>
+    </w:pPr>
+  </w:p>
+</w:hdr>
+</file>
+
+<file path=word/header3.xml><?xml version="1.0" encoding="utf-8"?>
+<w:hdr xmlns:wpc="http://schemas.microsoft.com/office/word/2010/wordprocessingCanvas" xmlns:cx="http://schemas.microsoft.com/office/drawing/2014/chartex" xmlns:cx1="http://schemas.microsoft.com/office/drawing/2015/9/8/chartex" xmlns:cx2="http://schemas.microsoft.com/office/drawing/2015/10/21/chartex" xmlns:cx3="http://schemas.microsoft.com/office/drawing/2016/5/9/chartex" xmlns:cx4="http://schemas.microsoft.com/office/drawing/2016/5/10/chartex" xmlns:cx5="http://schemas.microsoft.com/office/drawing/2016/5/11/chartex" xmlns:cx6="http://schemas.microsoft.com/office/drawing/2016/5/12/chartex" xmlns:cx7="http://schemas.microsoft.com/office/drawing/2016/5/13/chartex" xmlns:cx8="http://schemas.microsoft.com/office/drawing/2016/5/14/chartex" xmlns:mc="http://schemas.openxmlformats.org/markup-compatibility/2006" xmlns:aink="http://schemas.microsoft.com/office/drawing/2016/ink" xmlns:am3d="http://schemas.microsoft.com/office/drawing/2017/model3d" xmlns:o="urn:schemas-microsoft-com:office:office" xmlns:r="http://schemas.openxmlformats.org/officeDocument/2006/relationships" xmlns:m="http://schemas.openxmlformats.org/officeDocument/2006/math" xmlns:v="urn:schemas-microsoft-com:vml" xmlns:wp14="http://schemas.microsoft.com/office/word/2010/wordprocessingDrawing" xmlns:wp="http://schemas.openxmlformats.org/drawingml/2006/wordprocessingDrawing" xmlns:w10="urn:schemas-microsoft-com:office:word" xmlns:w="http://schemas.openxmlformats.org/wordprocessingml/2006/main" xmlns:w14="http://schemas.microsoft.com/office/word/2010/wordml" xmlns:w15="http://schemas.microsoft.com/office/word/2012/wordml" xmlns:w16cex="http://schemas.microsoft.com/office/word/2018/wordml/cex" xmlns:w16cid="http://schemas.microsoft.com/office/word/2016/wordml/cid" xmlns:w16="http://schemas.microsoft.com/office/word/2018/wordml" xmlns:w16sdtdh="http://schemas.microsoft.com/office/word/2020/wordml/sdtdatahash" xmlns:w16se="http://schemas.microsoft.com/office/word/2015/wordml/symex" xmlns:wpg="http://schemas.microsoft.com/office/word/2010/wordprocessingGroup" xmlns:wpi="http://schemas.microsoft.com/office/word/2010/wordprocessingInk" xmlns:wne="http://schemas.microsoft.com/office/word/2006/wordml" xmlns:wps="http://schemas.microsoft.com/office/word/2010/wordprocessingShape" mc:Ignorable="w14 w15 w16se w16cid w16 w16cex w16sdtdh wp14">
+  <w:p>
+    <w:pPr>
+      <w:pStyle w:val="Header"/>
+    </w:pPr>
+  </w:p>
+</w:hdr>
+</file>
+
 <file path=word/numbering.xml><?xml version="1.0" encoding="utf-8"?>
-<w:numbering xmlns:wpc="http://schemas.microsoft.com/office/word/2010/wordprocessingCanvas" xmlns:cx="http://schemas.microsoft.com/office/drawing/2014/chartex" xmlns:cx1="http://schemas.microsoft.com/office/drawing/2015/9/8/chartex" xmlns:cx2="http://schemas.microsoft.com/office/drawing/2015/10/21/chartex" xmlns:cx3="http://schemas.microsoft.com/office/drawing/2016/5/9/chartex" xmlns:cx4="http://schemas.microsoft.com/office/drawing/2016/5/10/chartex" xmlns:cx5="http://schemas.microsoft.com/office/drawing/2016/5/11/chartex" xmlns:cx6="http://schemas.microsoft.com/office/drawing/2016/5/12/chartex" xmlns:cx7="http://schemas.microsoft.com/office/drawing/2016/5/13/chartex" xmlns:cx8="http://schemas.microsoft.com/office/drawing/2016/5/14/chartex" xmlns:mc="http://schemas.openxmlformats.org/markup-compatibility/2006" xmlns:aink="http://schemas.microsoft.com/office/drawing/2016/ink" xmlns:am3d="http://schemas.microsoft.com/office/drawing/2017/model3d" xmlns:o="urn:schemas-microsoft-com:office:office" xmlns:r="http://schemas.openxmlformats.org/officeDocument/2006/relationships" xmlns:m="http://schemas.openxmlformats.org/officeDocument/2006/math" xmlns:v="urn:schemas-microsoft-com:vml" xmlns:wp14="http://schemas.microsoft.com/office/word/2010/wordprocessingDrawing" xmlns:wp="http://schemas.openxmlformats.org/drawingml/2006/wordprocessingDrawing" xmlns:w10="urn:schemas-microsoft-com:office:word" xmlns:w="http://schemas.openxmlformats.org/wordprocessingml/2006/main" xmlns:w14="http://schemas.microsoft.com/office/word/2010/wordml" xmlns:w15="http://schemas.microsoft.com/office/word/2012/wordml" xmlns:w16cid="http://schemas.microsoft.com/office/word/2016/wordml/cid" xmlns:w16se="http://schemas.microsoft.com/office/word/2015/wordml/symex" xmlns:wpg="http://schemas.microsoft.com/office/word/2010/wordprocessingGroup" xmlns:wpi="http://schemas.microsoft.com/office/word/2010/wordprocessingInk" xmlns:wne="http://schemas.microsoft.com/office/word/2006/wordml" xmlns:wps="http://schemas.microsoft.com/office/word/2010/wordprocessingShape" mc:Ignorable="w14 w15 w16se w16cid wp14">
+<w:numbering xmlns:wpc="http://schemas.microsoft.com/office/word/2010/wordprocessingCanvas" xmlns:cx="http://schemas.microsoft.com/office/drawing/2014/chartex" xmlns:cx1="http://schemas.microsoft.com/office/drawing/2015/9/8/chartex" xmlns:cx2="http://schemas.microsoft.com/office/drawing/2015/10/21/chartex" xmlns:cx3="http://schemas.microsoft.com/office/drawing/2016/5/9/chartex" xmlns:cx4="http://schemas.microsoft.com/office/drawing/2016/5/10/chartex" xmlns:cx5="http://schemas.microsoft.com/office/drawing/2016/5/11/chartex" xmlns:cx6="http://schemas.microsoft.com/office/drawing/2016/5/12/chartex" xmlns:cx7="http://schemas.microsoft.com/office/drawing/2016/5/13/chartex" xmlns:cx8="http://schemas.microsoft.com/office/drawing/2016/5/14/chartex" xmlns:mc="http://schemas.openxmlformats.org/markup-compatibility/2006" xmlns:aink="http://schemas.microsoft.com/office/drawing/2016/ink" xmlns:am3d="http://schemas.microsoft.com/office/drawing/2017/model3d" xmlns:o="urn:schemas-microsoft-com:office:office" xmlns:r="http://schemas.openxmlformats.org/officeDocument/2006/relationships" xmlns:m="http://schemas.openxmlformats.org/officeDocument/2006/math" xmlns:v="urn:schemas-microsoft-com:vml" xmlns:wp14="http://schemas.microsoft.com/office/word/2010/wordprocessingDrawing" xmlns:wp="http://schemas.openxmlformats.org/drawingml/2006/wordprocessingDrawing" xmlns:w10="urn:schemas-microsoft-com:office:word" xmlns:w="http://schemas.openxmlformats.org/wordprocessingml/2006/main" xmlns:w14="http://schemas.microsoft.com/office/word/2010/wordml" xmlns:w15="http://schemas.microsoft.com/office/word/2012/wordml" xmlns:w16cex="http://schemas.microsoft.com/office/word/2018/wordml/cex" xmlns:w16cid="http://schemas.microsoft.com/office/word/2016/wordml/cid" xmlns:w16="http://schemas.microsoft.com/office/word/2018/wordml" xmlns:w16sdtdh="http://schemas.microsoft.com/office/word/2020/wordml/sdtdatahash" xmlns:w16se="http://schemas.microsoft.com/office/word/2015/wordml/symex" xmlns:wpg="http://schemas.microsoft.com/office/word/2010/wordprocessingGroup" xmlns:wpi="http://schemas.microsoft.com/office/word/2010/wordprocessingInk" xmlns:wne="http://schemas.microsoft.com/office/word/2006/wordml" xmlns:wps="http://schemas.microsoft.com/office/word/2010/wordprocessingShape" mc:Ignorable="w14 w15 w16se w16cid w16 w16cex w16sdtdh wp14">
   <w:abstractNum w:abstractNumId="0" w15:restartNumberingAfterBreak="0">
     <w:nsid w:val="35BB1766"/>
     <w:multiLevelType w:val="hybridMultilevel"/>
@@ -1081,7 +1339,7 @@
 </file>
 
 <file path=word/styles.xml><?xml version="1.0" encoding="utf-8"?>
-<w:styles xmlns:mc="http://schemas.openxmlformats.org/markup-compatibility/2006" xmlns:r="http://schemas.openxmlformats.org/officeDocument/2006/relationships" xmlns:w="http://schemas.openxmlformats.org/wordprocessingml/2006/main" xmlns:w14="http://schemas.microsoft.com/office/word/2010/wordml" xmlns:w15="http://schemas.microsoft.com/office/word/2012/wordml" xmlns:w16cid="http://schemas.microsoft.com/office/word/2016/wordml/cid" xmlns:w16se="http://schemas.microsoft.com/office/word/2015/wordml/symex" mc:Ignorable="w14 w15 w16se w16cid">
+<w:styles xmlns:mc="http://schemas.openxmlformats.org/markup-compatibility/2006" xmlns:r="http://schemas.openxmlformats.org/officeDocument/2006/relationships" xmlns:w="http://schemas.openxmlformats.org/wordprocessingml/2006/main" xmlns:w14="http://schemas.microsoft.com/office/word/2010/wordml" xmlns:w15="http://schemas.microsoft.com/office/word/2012/wordml" xmlns:w16cex="http://schemas.microsoft.com/office/word/2018/wordml/cex" xmlns:w16cid="http://schemas.microsoft.com/office/word/2016/wordml/cid" xmlns:w16="http://schemas.microsoft.com/office/word/2018/wordml" xmlns:w16sdtdh="http://schemas.microsoft.com/office/word/2020/wordml/sdtdatahash" xmlns:w16se="http://schemas.microsoft.com/office/word/2015/wordml/symex" mc:Ignorable="w14 w15 w16se w16cid w16 w16cex w16sdtdh">
   <w:docDefaults>
     <w:rPrDefault>
       <w:rPr>
@@ -1097,7 +1355,7 @@
       </w:pPr>
     </w:pPrDefault>
   </w:docDefaults>
-  <w:latentStyles w:defLockedState="0" w:defUIPriority="99" w:defSemiHidden="0" w:defUnhideWhenUsed="0" w:defQFormat="0" w:count="375">
+  <w:latentStyles w:defLockedState="0" w:defUIPriority="99" w:defSemiHidden="0" w:defUnhideWhenUsed="0" w:defQFormat="0" w:count="376">
     <w:lsdException w:name="Normal" w:uiPriority="0" w:qFormat="1"/>
     <w:lsdException w:name="heading 1" w:uiPriority="9" w:qFormat="1"/>
     <w:lsdException w:name="heading 2" w:semiHidden="1" w:uiPriority="9" w:unhideWhenUsed="1" w:qFormat="1"/>
@@ -1203,7 +1461,6 @@
     <w:lsdException w:name="HTML Sample" w:semiHidden="1" w:unhideWhenUsed="1"/>
     <w:lsdException w:name="HTML Typewriter" w:semiHidden="1" w:unhideWhenUsed="1"/>
     <w:lsdException w:name="HTML Variable" w:semiHidden="1" w:unhideWhenUsed="1"/>
-    <w:lsdException w:name="Normal Table" w:semiHidden="1" w:unhideWhenUsed="1"/>
     <w:lsdException w:name="annotation subject" w:semiHidden="1" w:unhideWhenUsed="1"/>
     <w:lsdException w:name="No List" w:semiHidden="1" w:unhideWhenUsed="1"/>
     <w:lsdException w:name="Outline List 1" w:semiHidden="1" w:unhideWhenUsed="1"/>
@@ -1250,10 +1507,8 @@
     <w:lsdException w:name="Table Subtle 2" w:semiHidden="1" w:unhideWhenUsed="1"/>
     <w:lsdException w:name="Table Web 1" w:semiHidden="1" w:unhideWhenUsed="1"/>
     <w:lsdException w:name="Table Web 2" w:semiHidden="1" w:unhideWhenUsed="1"/>
-    <w:lsdException w:name="Table Web 3" w:semiHidden="1" w:unhideWhenUsed="1"/>
     <w:lsdException w:name="Balloon Text" w:semiHidden="1" w:unhideWhenUsed="1"/>
     <w:lsdException w:name="Table Grid" w:uiPriority="39"/>
-    <w:lsdException w:name="Table Theme" w:semiHidden="1" w:unhideWhenUsed="1"/>
     <w:lsdException w:name="Placeholder Text" w:semiHidden="1"/>
     <w:lsdException w:name="No Spacing" w:uiPriority="1" w:qFormat="1"/>
     <w:lsdException w:name="Light Shading" w:uiPriority="60"/>
@@ -1473,6 +1728,7 @@
     <w:lsdException w:name="Smart Hyperlink" w:semiHidden="1" w:unhideWhenUsed="1"/>
     <w:lsdException w:name="Hashtag" w:semiHidden="1" w:unhideWhenUsed="1"/>
     <w:lsdException w:name="Unresolved Mention" w:semiHidden="1" w:unhideWhenUsed="1"/>
+    <w:lsdException w:name="Smart Link" w:semiHidden="1" w:unhideWhenUsed="1"/>
   </w:latentStyles>
   <w:style w:type="paragraph" w:default="1" w:styleId="Normal">
     <w:name w:val="Normal"/>
@@ -1612,6 +1868,50 @@
     <w:name w:val="pl-smi"/>
     <w:basedOn w:val="DefaultParagraphFont"/>
     <w:rsid w:val="00F87C70"/>
+  </w:style>
+  <w:style w:type="paragraph" w:styleId="Header">
+    <w:name w:val="header"/>
+    <w:basedOn w:val="Normal"/>
+    <w:link w:val="HeaderChar"/>
+    <w:uiPriority w:val="99"/>
+    <w:unhideWhenUsed/>
+    <w:rsid w:val="00D35C7B"/>
+    <w:pPr>
+      <w:tabs>
+        <w:tab w:val="center" w:pos="4513"/>
+        <w:tab w:val="right" w:pos="9026"/>
+      </w:tabs>
+      <w:spacing w:after="0" w:line="240" w:lineRule="auto"/>
+    </w:pPr>
+  </w:style>
+  <w:style w:type="character" w:customStyle="1" w:styleId="HeaderChar">
+    <w:name w:val="Header Char"/>
+    <w:basedOn w:val="DefaultParagraphFont"/>
+    <w:link w:val="Header"/>
+    <w:uiPriority w:val="99"/>
+    <w:rsid w:val="00D35C7B"/>
+  </w:style>
+  <w:style w:type="paragraph" w:styleId="Footer">
+    <w:name w:val="footer"/>
+    <w:basedOn w:val="Normal"/>
+    <w:link w:val="FooterChar"/>
+    <w:uiPriority w:val="99"/>
+    <w:unhideWhenUsed/>
+    <w:rsid w:val="00D35C7B"/>
+    <w:pPr>
+      <w:tabs>
+        <w:tab w:val="center" w:pos="4513"/>
+        <w:tab w:val="right" w:pos="9026"/>
+      </w:tabs>
+      <w:spacing w:after="0" w:line="240" w:lineRule="auto"/>
+    </w:pPr>
+  </w:style>
+  <w:style w:type="character" w:customStyle="1" w:styleId="FooterChar">
+    <w:name w:val="Footer Char"/>
+    <w:basedOn w:val="DefaultParagraphFont"/>
+    <w:link w:val="Footer"/>
+    <w:uiPriority w:val="99"/>
+    <w:rsid w:val="00D35C7B"/>
   </w:style>
 </w:styles>
 </file>

</xml_diff>